<commit_message>
Fix missing definitions and rows from indicators table
* `spanish/measurement_dictionary.csv` must be saved with UTF-8 encoding or accents get messed up
* Add images to section headers
</commit_message>
<xml_diff>
--- a/quarto/template.docx
+++ b/quarto/template.docx
@@ -773,7 +773,7 @@
       </w:r>
     </w:p>
     <w:bookmarkEnd w:id="24"/>
-    <w:bookmarkStart w:id="25" w:name="biológico-1"/>
+    <w:bookmarkStart w:id="28" w:name="biológico-1"/>
     <w:p>
       <w:pPr>
         <w:pStyle w:val="Heading2"/>
@@ -781,30 +781,50 @@
       <w:r>
         <w:t xml:space="preserve">Biológico</w:t>
       </w:r>
-    </w:p>
-    <w:bookmarkEnd w:id="25"/>
-    <w:bookmarkStart w:id="26" w:name="físico-1"/>
-    <w:p>
-      <w:pPr>
-        <w:pStyle w:val="Heading2"/>
-      </w:pPr>
-      <w:r>
-        <w:t xml:space="preserve">Físico</w:t>
-      </w:r>
-    </w:p>
-    <w:p>
-      <w:r>
-        <w:br w:type="page"/>
-      </w:r>
-    </w:p>
-    <w:bookmarkEnd w:id="26"/>
-    <w:bookmarkStart w:id="36" w:name="indicadores-de-salud-del-suelo"/>
-    <w:p>
-      <w:pPr>
-        <w:pStyle w:val="Heading2"/>
-      </w:pPr>
-      <w:r>
-        <w:t xml:space="preserve">Indicadores de salud del suelo</w:t>
+      <w:r>
+        <w:t xml:space="preserve"> </w:t>
+      </w:r>
+      <w:r>
+        <w:drawing>
+          <wp:inline>
+            <wp:extent cx="476250" cy="476250"/>
+            <wp:effectExtent b="0" l="0" r="0" t="0"/>
+            <wp:docPr descr="" title="" id="26" name="Picture"/>
+            <a:graphic>
+              <a:graphicData uri="http://schemas.openxmlformats.org/drawingml/2006/picture">
+                <pic:pic>
+                  <pic:nvPicPr>
+                    <pic:cNvPr descr="images/biological.png" id="27" name="Picture"/>
+                    <pic:cNvPicPr>
+                      <a:picLocks noChangeArrowheads="1" noChangeAspect="1"/>
+                    </pic:cNvPicPr>
+                  </pic:nvPicPr>
+                  <pic:blipFill>
+                    <a:blip r:embed="rId25"/>
+                    <a:stretch>
+                      <a:fillRect/>
+                    </a:stretch>
+                  </pic:blipFill>
+                  <pic:spPr bwMode="auto">
+                    <a:xfrm>
+                      <a:off x="0" y="0"/>
+                      <a:ext cx="476250" cy="476250"/>
+                    </a:xfrm>
+                    <a:prstGeom prst="rect">
+                      <a:avLst/>
+                    </a:prstGeom>
+                    <a:noFill/>
+                    <a:ln w="9525">
+                      <a:noFill/>
+                      <a:headEnd/>
+                      <a:tailEnd/>
+                    </a:ln>
+                  </pic:spPr>
+                </pic:pic>
+              </a:graphicData>
+            </a:graphic>
+          </wp:inline>
+        </w:drawing>
       </w:r>
     </w:p>
     <w:p>
@@ -812,37 +832,235 @@
         <w:pStyle w:val="FirstParagraph"/>
       </w:pPr>
       <w:r>
-        <w:t xml:space="preserve">La siguiente tabla describe: 1. Lo que cada indicador ayuda a medir en su suelo;</w:t>
+        <w:rPr>
+          <w:b/>
+          <w:bCs/>
+          <w:i/>
+          <w:iCs/>
+        </w:rPr>
+        <w:t xml:space="preserve">El carbono potencialmente mineralizable</w:t>
       </w:r>
       <w:r>
         <w:t xml:space="preserve"> </w:t>
       </w:r>
       <w:r>
-        <w:t xml:space="preserve">2. Si desea que el valor medido sea más alto (más es mejor), más bajo (menos es</w:t>
+        <w:t xml:space="preserve">(MinC, a menudo denominado</w:t>
       </w:r>
       <w:r>
         <w:t xml:space="preserve"> </w:t>
       </w:r>
       <w:r>
-        <w:t xml:space="preserve">mejor), o en el medio (rango óptimo); y 3. Con qué frecuencia medir cada</w:t>
+        <w:t xml:space="preserve">“respiración del suelo”</w:t>
+      </w:r>
+      <w:r>
+        <w:t xml:space="preserve">) mide la liberación de dióxido de carbono (CO₂) del</w:t>
       </w:r>
       <w:r>
         <w:t xml:space="preserve"> </w:t>
       </w:r>
       <w:r>
-        <w:t xml:space="preserve">indicador. Nuestro conocimiento de estos indicadores evoluciona rápidamente a</w:t>
+        <w:t xml:space="preserve">suelo. Esta medición se realiza en una incubación de laboratorio bajo</w:t>
       </w:r>
       <w:r>
         <w:t xml:space="preserve"> </w:t>
       </w:r>
       <w:r>
-        <w:t xml:space="preserve">medida que los investigadores los miden en diversos suelos, sistemas de cultivo</w:t>
+        <w:t xml:space="preserve">condiciones controladas</w:t>
       </w:r>
       <w:r>
         <w:t xml:space="preserve"> </w:t>
       </w:r>
       <w:r>
-        <w:t xml:space="preserve">y climas.</w:t>
+        <w:t xml:space="preserve">“ideales”</w:t>
+      </w:r>
+      <w:r>
+        <w:t xml:space="preserve"> </w:t>
+      </w:r>
+      <w:r>
+        <w:t xml:space="preserve">para los microbios. El término mineralización</w:t>
+      </w:r>
+      <w:r>
+        <w:t xml:space="preserve"> </w:t>
+      </w:r>
+      <w:r>
+        <w:t xml:space="preserve">se refiere al proceso en el que los microbios del suelo producen CO₂ a medida</w:t>
+      </w:r>
+      <w:r>
+        <w:t xml:space="preserve"> </w:t>
+      </w:r>
+      <w:r>
+        <w:t xml:space="preserve">que descomponen la SOM y los residuos vegetales. Este proceso también libera</w:t>
+      </w:r>
+      <w:r>
+        <w:t xml:space="preserve"> </w:t>
+      </w:r>
+      <w:r>
+        <w:t xml:space="preserve">otros nutrientes, como el nitrógeno, que pueden ser absorbidos por los cultivos.</w:t>
+      </w:r>
+      <w:r>
+        <w:t xml:space="preserve"> </w:t>
+      </w:r>
+      <w:r>
+        <w:t xml:space="preserve">Un MinC más alto representa una mayor actividad biológica potencial. Los suelos</w:t>
+      </w:r>
+      <w:r>
+        <w:t xml:space="preserve"> </w:t>
+      </w:r>
+      <w:r>
+        <w:t xml:space="preserve">con un SOM más bajo tendrán un MinC inherentemente más bajo, mientras que los</w:t>
+      </w:r>
+      <w:r>
+        <w:t xml:space="preserve"> </w:t>
+      </w:r>
+      <w:r>
+        <w:t xml:space="preserve">suelos compactados pueden no proporcionar una aireación adecuada para el proceso</w:t>
+      </w:r>
+      <w:r>
+        <w:t xml:space="preserve"> </w:t>
+      </w:r>
+      <w:r>
+        <w:t xml:space="preserve">de mineralización.</w:t>
+      </w:r>
+    </w:p>
+    <w:bookmarkEnd w:id="28"/>
+    <w:bookmarkStart w:id="35" w:name="químico-1"/>
+    <w:p>
+      <w:pPr>
+        <w:pStyle w:val="Heading2"/>
+      </w:pPr>
+      <w:r>
+        <w:t xml:space="preserve">Químico</w:t>
+      </w:r>
+      <w:r>
+        <w:t xml:space="preserve"> </w:t>
+      </w:r>
+      <w:r>
+        <w:drawing>
+          <wp:inline>
+            <wp:extent cx="478103" cy="476250"/>
+            <wp:effectExtent b="0" l="0" r="0" t="0"/>
+            <wp:docPr descr="" title="" id="30" name="Picture"/>
+            <a:graphic>
+              <a:graphicData uri="http://schemas.openxmlformats.org/drawingml/2006/picture">
+                <pic:pic>
+                  <pic:nvPicPr>
+                    <pic:cNvPr descr="images/chemical.png" id="31" name="Picture"/>
+                    <pic:cNvPicPr>
+                      <a:picLocks noChangeArrowheads="1" noChangeAspect="1"/>
+                    </pic:cNvPicPr>
+                  </pic:nvPicPr>
+                  <pic:blipFill>
+                    <a:blip r:embed="rId29"/>
+                    <a:stretch>
+                      <a:fillRect/>
+                    </a:stretch>
+                  </pic:blipFill>
+                  <pic:spPr bwMode="auto">
+                    <a:xfrm>
+                      <a:off x="0" y="0"/>
+                      <a:ext cx="478103" cy="476250"/>
+                    </a:xfrm>
+                    <a:prstGeom prst="rect">
+                      <a:avLst/>
+                    </a:prstGeom>
+                    <a:noFill/>
+                    <a:ln w="9525">
+                      <a:noFill/>
+                      <a:headEnd/>
+                      <a:tailEnd/>
+                    </a:ln>
+                  </pic:spPr>
+                </pic:pic>
+              </a:graphicData>
+            </a:graphic>
+          </wp:inline>
+        </w:drawing>
+      </w:r>
+    </w:p>
+    <w:p>
+      <w:pPr>
+        <w:pStyle w:val="FirstParagraph"/>
+      </w:pPr>
+      <w:r>
+        <w:rPr>
+          <w:b/>
+          <w:bCs/>
+          <w:i/>
+          <w:iCs/>
+        </w:rPr>
+        <w:t xml:space="preserve">El pH del suelo</w:t>
+      </w:r>
+      <w:r>
+        <w:t xml:space="preserve"> </w:t>
+      </w:r>
+      <w:r>
+        <w:t xml:space="preserve">describe qué tan ácido (pH menor a 7.0) o alcalino (pH</w:t>
+      </w:r>
+      <w:r>
+        <w:t xml:space="preserve"> </w:t>
+      </w:r>
+      <w:r>
+        <w:t xml:space="preserve">mayor que 7.0) es el suelo, y es una medida de la concentración de iones de</w:t>
+      </w:r>
+      <w:r>
+        <w:t xml:space="preserve"> </w:t>
+      </w:r>
+      <w:r>
+        <w:t xml:space="preserve">hidrógeno en la solución del suelo. Muchos nutrientes esenciales como P, Fe, Mn,</w:t>
+      </w:r>
+      <w:r>
+        <w:t xml:space="preserve"> </w:t>
+      </w:r>
+      <w:r>
+        <w:t xml:space="preserve">Zn, Cu, Co y B se vuelven menos disponibles para las plantas a pH alcalinos.</w:t>
+      </w:r>
+      <w:r>
+        <w:t xml:space="preserve"> </w:t>
+      </w:r>
+      <w:r>
+        <w:t xml:space="preserve">Otros nutrientes como el Al o el B pueden volverse tóxicos a pH ácidos. El pH</w:t>
+      </w:r>
+      <w:r>
+        <w:t xml:space="preserve"> </w:t>
+      </w:r>
+      <w:r>
+        <w:t xml:space="preserve">del suelo también afecta a las poblaciones microbianas que pueden vivir en el</w:t>
+      </w:r>
+      <w:r>
+        <w:t xml:space="preserve"> </w:t>
+      </w:r>
+      <w:r>
+        <w:t xml:space="preserve">suelo. El pH del suelo se ve afectado por las cualidades inherentes del suelo,</w:t>
+      </w:r>
+      <w:r>
+        <w:t xml:space="preserve"> </w:t>
+      </w:r>
+      <w:r>
+        <w:t xml:space="preserve">como su edad, mineralogía y zona de lluvia. También se ve afectado por la</w:t>
+      </w:r>
+      <w:r>
+        <w:t xml:space="preserve"> </w:t>
+      </w:r>
+      <w:r>
+        <w:t xml:space="preserve">fertilización, el pH del agua de riego y el contenido de SOM. La mayoría de los</w:t>
+      </w:r>
+      <w:r>
+        <w:t xml:space="preserve"> </w:t>
+      </w:r>
+      <w:r>
+        <w:t xml:space="preserve">cultivos agrícolas crecen mejor en pH neutros del suelo, dentro de un rango de 6</w:t>
+      </w:r>
+      <w:r>
+        <w:t xml:space="preserve"> </w:t>
+      </w:r>
+      <w:r>
+        <w:t xml:space="preserve">a 8. El pH del suelo puede reducirse con azufre o aumentarse añadiendo cal</w:t>
+      </w:r>
+      <w:r>
+        <w:t xml:space="preserve"> </w:t>
+      </w:r>
+      <w:r>
+        <w:t xml:space="preserve">agrícola.</w:t>
       </w:r>
     </w:p>
     <w:p>
@@ -850,22 +1068,509 @@
         <w:pStyle w:val="BodyText"/>
       </w:pPr>
       <w:r>
+        <w:rPr>
+          <w:b/>
+          <w:bCs/>
+          <w:i/>
+          <w:iCs/>
+        </w:rPr>
+        <w:t xml:space="preserve">Nitrógeno total</w:t>
+      </w:r>
+      <w:r>
+        <w:t xml:space="preserve"> </w:t>
+      </w:r>
+      <w:r>
+        <w:t xml:space="preserve">es una medida del nitrógeno inorgánico (nitrato y amonio</w:t>
+      </w:r>
+      <w:r>
+        <w:t xml:space="preserve"> </w:t>
+      </w:r>
+      <w:r>
+        <w:t xml:space="preserve">disponibles para las plantas) y orgánico (normalmente no disponible para las</w:t>
+      </w:r>
+      <w:r>
+        <w:t xml:space="preserve"> </w:t>
+      </w:r>
+      <w:r>
+        <w:t xml:space="preserve">plantas) en el suelo. Tener suficiente nitrógeno total en el suelo es clave para</w:t>
+      </w:r>
+      <w:r>
+        <w:t xml:space="preserve"> </w:t>
+      </w:r>
+      <w:r>
+        <w:t xml:space="preserve">promover la mineralización, o el proceso de cambiar el nitrógeno orgánico a una</w:t>
+      </w:r>
+      <w:r>
+        <w:t xml:space="preserve"> </w:t>
+      </w:r>
+      <w:r>
+        <w:t xml:space="preserve">forma que las plantas puedan usar.</w:t>
+      </w:r>
+    </w:p>
+    <w:p>
+      <w:pPr>
+        <w:pStyle w:val="BodyText"/>
+      </w:pPr>
+      <w:r>
         <w:drawing>
           <wp:inline>
-            <wp:extent cx="1371600" cy="1371600"/>
+            <wp:extent cx="2455016" cy="3200400"/>
             <wp:effectExtent b="0" l="0" r="0" t="0"/>
-            <wp:docPr descr="" title="" id="28" name="Picture"/>
+            <wp:docPr descr="" title="" id="33" name="Picture"/>
             <a:graphic>
               <a:graphicData uri="http://schemas.openxmlformats.org/drawingml/2006/picture">
                 <pic:pic>
                   <pic:nvPicPr>
-                    <pic:cNvPr descr="https://raw.githack.com/WA-Department-of-Agriculture/soils/main/figures/curve-more.png" id="29" name="Picture"/>
+                    <pic:cNvPr descr="https://raw.githack.com/WA-Department-of-Agriculture/soils/main/figures/tn-spanish.png" id="34" name="Picture"/>
                     <pic:cNvPicPr>
                       <a:picLocks noChangeArrowheads="1" noChangeAspect="1"/>
                     </pic:cNvPicPr>
                   </pic:nvPicPr>
                   <pic:blipFill>
-                    <a:blip r:embed="rId27"/>
+                    <a:blip r:embed="rId32"/>
+                    <a:stretch>
+                      <a:fillRect/>
+                    </a:stretch>
+                  </pic:blipFill>
+                  <pic:spPr bwMode="auto">
+                    <a:xfrm>
+                      <a:off x="0" y="0"/>
+                      <a:ext cx="2455016" cy="3200400"/>
+                    </a:xfrm>
+                    <a:prstGeom prst="rect">
+                      <a:avLst/>
+                    </a:prstGeom>
+                    <a:noFill/>
+                    <a:ln w="9525">
+                      <a:noFill/>
+                      <a:headEnd/>
+                      <a:tailEnd/>
+                    </a:ln>
+                  </pic:spPr>
+                </pic:pic>
+              </a:graphicData>
+            </a:graphic>
+          </wp:inline>
+        </w:drawing>
+      </w:r>
+    </w:p>
+    <w:bookmarkEnd w:id="35"/>
+    <w:bookmarkStart w:id="46" w:name="físico-1"/>
+    <w:p>
+      <w:pPr>
+        <w:pStyle w:val="Heading2"/>
+      </w:pPr>
+      <w:r>
+        <w:t xml:space="preserve">Físico</w:t>
+      </w:r>
+      <w:r>
+        <w:t xml:space="preserve"> </w:t>
+      </w:r>
+      <w:r>
+        <w:drawing>
+          <wp:inline>
+            <wp:extent cx="478103" cy="476250"/>
+            <wp:effectExtent b="0" l="0" r="0" t="0"/>
+            <wp:docPr descr="" title="" id="37" name="Picture"/>
+            <a:graphic>
+              <a:graphicData uri="http://schemas.openxmlformats.org/drawingml/2006/picture">
+                <pic:pic>
+                  <pic:nvPicPr>
+                    <pic:cNvPr descr="images/physical.png" id="38" name="Picture"/>
+                    <pic:cNvPicPr>
+                      <a:picLocks noChangeArrowheads="1" noChangeAspect="1"/>
+                    </pic:cNvPicPr>
+                  </pic:nvPicPr>
+                  <pic:blipFill>
+                    <a:blip r:embed="rId36"/>
+                    <a:stretch>
+                      <a:fillRect/>
+                    </a:stretch>
+                  </pic:blipFill>
+                  <pic:spPr bwMode="auto">
+                    <a:xfrm>
+                      <a:off x="0" y="0"/>
+                      <a:ext cx="478103" cy="476250"/>
+                    </a:xfrm>
+                    <a:prstGeom prst="rect">
+                      <a:avLst/>
+                    </a:prstGeom>
+                    <a:noFill/>
+                    <a:ln w="9525">
+                      <a:noFill/>
+                      <a:headEnd/>
+                      <a:tailEnd/>
+                    </a:ln>
+                  </pic:spPr>
+                </pic:pic>
+              </a:graphicData>
+            </a:graphic>
+          </wp:inline>
+        </w:drawing>
+      </w:r>
+    </w:p>
+    <w:p>
+      <w:pPr>
+        <w:pStyle w:val="FirstParagraph"/>
+      </w:pPr>
+      <w:r>
+        <w:rPr>
+          <w:b/>
+          <w:bCs/>
+          <w:i/>
+          <w:iCs/>
+        </w:rPr>
+        <w:t xml:space="preserve">La densidad aparente</w:t>
+      </w:r>
+      <w:r>
+        <w:t xml:space="preserve"> </w:t>
+      </w:r>
+      <w:r>
+        <w:t xml:space="preserve">es la masa de partículas de un cierto volumen de</w:t>
+      </w:r>
+      <w:r>
+        <w:t xml:space="preserve"> </w:t>
+      </w:r>
+      <w:r>
+        <w:t xml:space="preserve">suelo y se utiliza como indicador de la compactación del suelo. La densidad</w:t>
+      </w:r>
+      <w:r>
+        <w:t xml:space="preserve"> </w:t>
+      </w:r>
+      <w:r>
+        <w:t xml:space="preserve">aparente varía según la textura y estructura del suelo y se ve muy afectado por</w:t>
+      </w:r>
+      <w:r>
+        <w:t xml:space="preserve"> </w:t>
+      </w:r>
+      <w:r>
+        <w:t xml:space="preserve">la labranza, las pasadas de tractor y los aportes de materia orgánica. Es un</w:t>
+      </w:r>
+      <w:r>
+        <w:t xml:space="preserve"> </w:t>
+      </w:r>
+      <w:r>
+        <w:t xml:space="preserve">determinante primario de la aireación del suelo, la porosidad, la infiltración</w:t>
+      </w:r>
+      <w:r>
+        <w:t xml:space="preserve"> </w:t>
+      </w:r>
+      <w:r>
+        <w:t xml:space="preserve">de agua y el crecimiento de las raíces. Para obtener más información sobre el</w:t>
+      </w:r>
+      <w:r>
+        <w:t xml:space="preserve"> </w:t>
+      </w:r>
+      <w:r>
+        <w:t xml:space="preserve">equipo especial necesario para medir la densidad aparente, consulte este</w:t>
+      </w:r>
+      <w:r>
+        <w:t xml:space="preserve"> </w:t>
+      </w:r>
+      <w:hyperlink r:id="rId39">
+        <w:r>
+          <w:rPr>
+            <w:rStyle w:val="Hyperlink"/>
+          </w:rPr>
+          <w:t xml:space="preserve">protocolo</w:t>
+        </w:r>
+        <w:r>
+          <w:rPr>
+            <w:rStyle w:val="Hyperlink"/>
+          </w:rPr>
+          <w:t xml:space="preserve"> </w:t>
+        </w:r>
+        <w:r>
+          <w:rPr>
+            <w:rStyle w:val="Hyperlink"/>
+          </w:rPr>
+          <w:t xml:space="preserve">NRCS</w:t>
+        </w:r>
+      </w:hyperlink>
+      <w:r>
+        <w:t xml:space="preserve">.</w:t>
+      </w:r>
+    </w:p>
+    <w:p>
+      <w:pPr>
+        <w:pStyle w:val="BodyText"/>
+      </w:pPr>
+      <w:r>
+        <w:drawing>
+          <wp:inline>
+            <wp:extent cx="2743200" cy="1575324"/>
+            <wp:effectExtent b="0" l="0" r="0" t="0"/>
+            <wp:docPr descr="" title="" id="41" name="Picture"/>
+            <a:graphic>
+              <a:graphicData uri="http://schemas.openxmlformats.org/drawingml/2006/picture">
+                <pic:pic>
+                  <pic:nvPicPr>
+                    <pic:cNvPr descr="https://raw.githack.com/WA-Department-of-Agriculture/soils/main/figures/compaction-spanish.png" id="42" name="Picture"/>
+                    <pic:cNvPicPr>
+                      <a:picLocks noChangeArrowheads="1" noChangeAspect="1"/>
+                    </pic:cNvPicPr>
+                  </pic:nvPicPr>
+                  <pic:blipFill>
+                    <a:blip r:embed="rId40"/>
+                    <a:stretch>
+                      <a:fillRect/>
+                    </a:stretch>
+                  </pic:blipFill>
+                  <pic:spPr bwMode="auto">
+                    <a:xfrm>
+                      <a:off x="0" y="0"/>
+                      <a:ext cx="2743200" cy="1575324"/>
+                    </a:xfrm>
+                    <a:prstGeom prst="rect">
+                      <a:avLst/>
+                    </a:prstGeom>
+                    <a:noFill/>
+                    <a:ln w="9525">
+                      <a:noFill/>
+                      <a:headEnd/>
+                      <a:tailEnd/>
+                    </a:ln>
+                  </pic:spPr>
+                </pic:pic>
+              </a:graphicData>
+            </a:graphic>
+          </wp:inline>
+        </w:drawing>
+      </w:r>
+    </w:p>
+    <w:p>
+      <w:pPr>
+        <w:pStyle w:val="BodyText"/>
+      </w:pPr>
+      <w:r>
+        <w:rPr>
+          <w:b/>
+          <w:bCs/>
+          <w:i/>
+          <w:iCs/>
+        </w:rPr>
+        <w:t xml:space="preserve">Textura del suelo</w:t>
+      </w:r>
+      <w:r>
+        <w:t xml:space="preserve"> </w:t>
+      </w:r>
+      <w:r>
+        <w:t xml:space="preserve">es la proporción relativa de partículas del tamaño de</w:t>
+      </w:r>
+      <w:r>
+        <w:t xml:space="preserve"> </w:t>
+      </w:r>
+      <w:r>
+        <w:t xml:space="preserve">arena, limo y arcilla en el suelo. Imagínese estas partículas como pelotas de</w:t>
+      </w:r>
+      <w:r>
+        <w:t xml:space="preserve"> </w:t>
+      </w:r>
+      <w:r>
+        <w:t xml:space="preserve">baloncesto, pelotas de golf y semillas de amapola, que son muy diferentes en</w:t>
+      </w:r>
+      <w:r>
+        <w:t xml:space="preserve"> </w:t>
+      </w:r>
+      <w:r>
+        <w:t xml:space="preserve">tamaño a pesar de que las partículas del suelo no parecen diferentes a simple</w:t>
+      </w:r>
+      <w:r>
+        <w:t xml:space="preserve"> </w:t>
+      </w:r>
+      <w:r>
+        <w:t xml:space="preserve">vista. Es importante destacar que la textura del suelo describe solo la parte</w:t>
+      </w:r>
+      <w:r>
+        <w:t xml:space="preserve"> </w:t>
+      </w:r>
+      <w:r>
+        <w:t xml:space="preserve">mineral del suelo y no se ve afectada por la materia orgánica o el manejo. Sin</w:t>
+      </w:r>
+      <w:r>
+        <w:t xml:space="preserve"> </w:t>
+      </w:r>
+      <w:r>
+        <w:t xml:space="preserve">embargo, la textura del suelo es un factor importante de cómo responden los</w:t>
+      </w:r>
+      <w:r>
+        <w:t xml:space="preserve"> </w:t>
+      </w:r>
+      <w:r>
+        <w:t xml:space="preserve">suelos al manejo. Los suelos con mayor contenido de arcilla pueden contener más</w:t>
+      </w:r>
+      <w:r>
+        <w:t xml:space="preserve"> </w:t>
+      </w:r>
+      <w:r>
+        <w:t xml:space="preserve">nutrientes, materia orgánica y agua que los suelos arenosos. Esto se debe a que</w:t>
+      </w:r>
+      <w:r>
+        <w:t xml:space="preserve"> </w:t>
+      </w:r>
+      <w:r>
+        <w:t xml:space="preserve">las partículas de arcilla tienen una gran superficie y carga eléctrica y crean</w:t>
+      </w:r>
+      <w:r>
+        <w:t xml:space="preserve"> </w:t>
+      </w:r>
+      <w:r>
+        <w:t xml:space="preserve">pequeños poros en el suelo. Los suelos con alto contenido de arena tienen poros</w:t>
+      </w:r>
+      <w:r>
+        <w:t xml:space="preserve"> </w:t>
+      </w:r>
+      <w:r>
+        <w:t xml:space="preserve">más grandes y no pueden retener tanta agua.</w:t>
+      </w:r>
+    </w:p>
+    <w:p>
+      <w:pPr>
+        <w:pStyle w:val="CaptionedFigure"/>
+      </w:pPr>
+      <w:r>
+        <w:drawing>
+          <wp:inline>
+            <wp:extent cx="2743200" cy="2546996"/>
+            <wp:effectExtent b="0" l="0" r="0" t="0"/>
+            <wp:docPr descr="Figura que muestra comparaciones de tamaño de partículas de suelo (arena, limo y arcilla) con elementos circulares comunes (baloncesto, pelota de golf y semillas de amapola)" title="" id="44" name="Picture"/>
+            <a:graphic>
+              <a:graphicData uri="http://schemas.openxmlformats.org/drawingml/2006/picture">
+                <pic:pic>
+                  <pic:nvPicPr>
+                    <pic:cNvPr descr="https://raw.githack.com/WA-Department-of-Agriculture/soils/main/figures/ball-texture-spanish.png" id="45" name="Picture"/>
+                    <pic:cNvPicPr>
+                      <a:picLocks noChangeArrowheads="1" noChangeAspect="1"/>
+                    </pic:cNvPicPr>
+                  </pic:nvPicPr>
+                  <pic:blipFill>
+                    <a:blip r:embed="rId43"/>
+                    <a:stretch>
+                      <a:fillRect/>
+                    </a:stretch>
+                  </pic:blipFill>
+                  <pic:spPr bwMode="auto">
+                    <a:xfrm>
+                      <a:off x="0" y="0"/>
+                      <a:ext cx="2743200" cy="2546996"/>
+                    </a:xfrm>
+                    <a:prstGeom prst="rect">
+                      <a:avLst/>
+                    </a:prstGeom>
+                    <a:noFill/>
+                    <a:ln w="9525">
+                      <a:noFill/>
+                      <a:headEnd/>
+                      <a:tailEnd/>
+                    </a:ln>
+                  </pic:spPr>
+                </pic:pic>
+              </a:graphicData>
+            </a:graphic>
+          </wp:inline>
+        </w:drawing>
+      </w:r>
+    </w:p>
+    <w:p>
+      <w:pPr>
+        <w:pStyle w:val="ImageCaption"/>
+      </w:pPr>
+      <w:r>
+        <w:t xml:space="preserve">Figura que muestra comparaciones de tamaño de partículas de suelo (arena, limo</w:t>
+      </w:r>
+      <w:r>
+        <w:t xml:space="preserve"> </w:t>
+      </w:r>
+      <w:r>
+        <w:t xml:space="preserve">y arcilla) con elementos circulares comunes (baloncesto, pelota de golf y</w:t>
+      </w:r>
+      <w:r>
+        <w:t xml:space="preserve"> </w:t>
+      </w:r>
+      <w:r>
+        <w:t xml:space="preserve">semillas de</w:t>
+      </w:r>
+      <w:r>
+        <w:t xml:space="preserve"> </w:t>
+      </w:r>
+      <w:r>
+        <w:t xml:space="preserve">amapola)</w:t>
+      </w:r>
+    </w:p>
+    <w:p>
+      <w:r>
+        <w:br w:type="page"/>
+      </w:r>
+    </w:p>
+    <w:bookmarkEnd w:id="46"/>
+    <w:bookmarkStart w:id="56" w:name="indicadores-de-salud-del-suelo"/>
+    <w:p>
+      <w:pPr>
+        <w:pStyle w:val="Heading2"/>
+      </w:pPr>
+      <w:r>
+        <w:t xml:space="preserve">Indicadores de salud del suelo</w:t>
+      </w:r>
+    </w:p>
+    <w:p>
+      <w:pPr>
+        <w:pStyle w:val="FirstParagraph"/>
+      </w:pPr>
+      <w:r>
+        <w:t xml:space="preserve">La siguiente tabla describe: 1. Lo que cada indicador ayuda a medir en su suelo;</w:t>
+      </w:r>
+      <w:r>
+        <w:t xml:space="preserve"> </w:t>
+      </w:r>
+      <w:r>
+        <w:t xml:space="preserve">2. Si desea que el valor medido sea más alto (más es mejor), más bajo (menos es</w:t>
+      </w:r>
+      <w:r>
+        <w:t xml:space="preserve"> </w:t>
+      </w:r>
+      <w:r>
+        <w:t xml:space="preserve">mejor), o en el medio (rango óptimo); y 3. Con qué frecuencia medir cada</w:t>
+      </w:r>
+      <w:r>
+        <w:t xml:space="preserve"> </w:t>
+      </w:r>
+      <w:r>
+        <w:t xml:space="preserve">indicador. Nuestro conocimiento de estos indicadores evoluciona rápidamente a</w:t>
+      </w:r>
+      <w:r>
+        <w:t xml:space="preserve"> </w:t>
+      </w:r>
+      <w:r>
+        <w:t xml:space="preserve">medida que los investigadores los miden en diversos suelos, sistemas de cultivo</w:t>
+      </w:r>
+      <w:r>
+        <w:t xml:space="preserve"> </w:t>
+      </w:r>
+      <w:r>
+        <w:t xml:space="preserve">y climas.</w:t>
+      </w:r>
+    </w:p>
+    <w:p>
+      <w:pPr>
+        <w:pStyle w:val="BodyText"/>
+      </w:pPr>
+      <w:r>
+        <w:drawing>
+          <wp:inline>
+            <wp:extent cx="1371600" cy="1371600"/>
+            <wp:effectExtent b="0" l="0" r="0" t="0"/>
+            <wp:docPr descr="" title="" id="48" name="Picture"/>
+            <a:graphic>
+              <a:graphicData uri="http://schemas.openxmlformats.org/drawingml/2006/picture">
+                <pic:pic>
+                  <pic:nvPicPr>
+                    <pic:cNvPr descr="https://raw.githack.com/WA-Department-of-Agriculture/soils/main/figures/curve-more-spanish.png" id="49" name="Picture"/>
+                    <pic:cNvPicPr>
+                      <a:picLocks noChangeArrowheads="1" noChangeAspect="1"/>
+                    </pic:cNvPicPr>
+                  </pic:nvPicPr>
+                  <pic:blipFill>
+                    <a:blip r:embed="rId47"/>
                     <a:stretch>
                       <a:fillRect/>
                     </a:stretch>
@@ -896,18 +1601,18 @@
           <wp:inline>
             <wp:extent cx="1371600" cy="1371600"/>
             <wp:effectExtent b="0" l="0" r="0" t="0"/>
-            <wp:docPr descr="" title="" id="31" name="Picture"/>
+            <wp:docPr descr="" title="" id="51" name="Picture"/>
             <a:graphic>
               <a:graphicData uri="http://schemas.openxmlformats.org/drawingml/2006/picture">
                 <pic:pic>
                   <pic:nvPicPr>
-                    <pic:cNvPr descr="https://raw.githack.com/WA-Department-of-Agriculture/soils/main/figures/curve-optimal.png" id="32" name="Picture"/>
+                    <pic:cNvPr descr="https://raw.githack.com/WA-Department-of-Agriculture/soils/main/figures/curve-optimal-spanish.png" id="52" name="Picture"/>
                     <pic:cNvPicPr>
                       <a:picLocks noChangeArrowheads="1" noChangeAspect="1"/>
                     </pic:cNvPicPr>
                   </pic:nvPicPr>
                   <pic:blipFill>
-                    <a:blip r:embed="rId30"/>
+                    <a:blip r:embed="rId50"/>
                     <a:stretch>
                       <a:fillRect/>
                     </a:stretch>
@@ -938,18 +1643,18 @@
           <wp:inline>
             <wp:extent cx="1371600" cy="1371600"/>
             <wp:effectExtent b="0" l="0" r="0" t="0"/>
-            <wp:docPr descr="" title="" id="34" name="Picture"/>
+            <wp:docPr descr="" title="" id="54" name="Picture"/>
             <a:graphic>
               <a:graphicData uri="http://schemas.openxmlformats.org/drawingml/2006/picture">
                 <pic:pic>
                   <pic:nvPicPr>
-                    <pic:cNvPr descr="https://raw.githack.com/WA-Department-of-Agriculture/soils/main/figures/curve-less.png" id="35" name="Picture"/>
+                    <pic:cNvPr descr="https://raw.githack.com/WA-Department-of-Agriculture/soils/main/figures/curve-less-spanish.png" id="55" name="Picture"/>
                     <pic:cNvPicPr>
                       <a:picLocks noChangeArrowheads="1" noChangeAspect="1"/>
                     </pic:cNvPicPr>
                   </pic:nvPicPr>
                   <pic:blipFill>
-                    <a:blip r:embed="rId33"/>
+                    <a:blip r:embed="rId53"/>
                     <a:stretch>
                       <a:fillRect/>
                     </a:stretch>
@@ -1330,7 +2035,7 @@
                 <w:szCs w:val="20"/>
                 <w:color w:val="000000"/>
               </w:rPr>
-              <w:t xml:space="preserve">Más es mejor</w:t>
+              <w:t xml:space="preserve">Más  es mejor</w:t>
             </w:r>
           </w:p>
         </w:tc>
@@ -1342,14 +2047,13 @@
         body3
         <w:tc>
           <w:tcPr>
-            <w:gridSpan w:val="3"/>
             <w:tcBorders>
               <w:bottom w:val="single" w:sz="8" w:space="0" w:color="3E3D3D"/>
               <w:top w:val="single" w:sz="8" w:space="0" w:color="3E3D3D"/>
               <w:left w:val="none" w:sz="0" w:space="0" w:color="000000"/>
               <w:right w:val="none" w:sz="0" w:space="0" w:color="000000"/>
             </w:tcBorders>
-            <w:shd w:val="clear" w:color="auto" w:fill="F2F0E6"/>
+            <w:shd w:val="clear" w:color="auto" w:fill="FFFFFF"/>
             <w:tcMar>
               <w:top w:w="0" w:type="dxa"/>
               <w:bottom w:w="0" w:type="dxa"/>
@@ -1381,31 +2085,95 @@
                 <w:szCs w:val="20"/>
                 <w:color w:val="000000"/>
               </w:rPr>
-              <w:t xml:space="preserve">Medir cada</w:t>
-            </w:r>
-            <w:r xmlns:w="http://schemas.openxmlformats.org/wordprocessingml/2006/main" xmlns:wp="http://schemas.openxmlformats.org/drawingml/2006/wordprocessingDrawing" xmlns:r="http://schemas.openxmlformats.org/officeDocument/2006/relationships" xmlns:w14="http://schemas.microsoft.com/office/word/2010/wordml">
-              <w:rPr>
-                <w:rFonts w:ascii="Arial" w:hAnsi="Arial" w:eastAsia="Arial" w:cs="Arial"/>
-                <w:i w:val="false"/>
-                <w:b w:val="true"/>
-                <w:u w:val="none"/>
-                <w:sz w:val="20"/>
-                <w:szCs w:val="20"/>
-                <w:color w:val="000000"/>
-              </w:rPr>
-              <w:t xml:space="preserve">: </w:t>
-            </w:r>
-            <w:r xmlns:w="http://schemas.openxmlformats.org/wordprocessingml/2006/main" xmlns:wp="http://schemas.openxmlformats.org/drawingml/2006/wordprocessingDrawing" xmlns:r="http://schemas.openxmlformats.org/officeDocument/2006/relationships" xmlns:w14="http://schemas.microsoft.com/office/word/2010/wordml">
-              <w:rPr>
-                <w:rFonts w:ascii="Arial" w:hAnsi="Arial" w:eastAsia="Arial" w:cs="Arial"/>
-                <w:i w:val="false"/>
-                <w:b w:val="true"/>
-                <w:u w:val="none"/>
-                <w:sz w:val="20"/>
-                <w:szCs w:val="20"/>
-                <w:color w:val="000000"/>
-              </w:rPr>
-              <w:t xml:space="preserve">3-5 años</w:t>
+              <w:t xml:space="preserve">El pH del suelo</w:t>
+            </w:r>
+          </w:p>
+        </w:tc>
+        <w:tc>
+          <w:tcPr>
+            <w:tcBorders>
+              <w:bottom w:val="single" w:sz="8" w:space="0" w:color="3E3D3D"/>
+              <w:top w:val="single" w:sz="8" w:space="0" w:color="3E3D3D"/>
+              <w:left w:val="none" w:sz="0" w:space="0" w:color="000000"/>
+              <w:right w:val="none" w:sz="0" w:space="0" w:color="000000"/>
+            </w:tcBorders>
+            <w:shd w:val="clear" w:color="auto" w:fill="FFFFFF"/>
+            <w:tcMar>
+              <w:top w:w="0" w:type="dxa"/>
+              <w:bottom w:w="0" w:type="dxa"/>
+              <w:left w:w="0" w:type="dxa"/>
+              <w:right w:w="0" w:type="dxa"/>
+            </w:tcMar>
+            <w:vAlign w:val="center"/>
+          </w:tcPr>
+          <w:p>
+            <w:pPr>
+              <w:pStyle w:val="Normal"/>
+              <w:jc w:val="left"/>
+              <w:pBdr>
+                <w:bottom w:val="none" w:sz="0" w:space="0" w:color="000000"/>
+                <w:top w:val="none" w:sz="0" w:space="0" w:color="000000"/>
+                <w:left w:val="none" w:sz="0" w:space="0" w:color="000000"/>
+                <w:right w:val="none" w:sz="0" w:space="0" w:color="000000"/>
+              </w:pBdr>
+              <w:spacing w:after="100" w:before="100" w:line="312"/>
+              <w:ind w:left="100" w:right="100" w:firstLine="0" w:firstLineChars="0"/>
+            </w:pPr>
+            <w:r xmlns:w="http://schemas.openxmlformats.org/wordprocessingml/2006/main" xmlns:wp="http://schemas.openxmlformats.org/drawingml/2006/wordprocessingDrawing" xmlns:r="http://schemas.openxmlformats.org/officeDocument/2006/relationships" xmlns:w14="http://schemas.microsoft.com/office/word/2010/wordml">
+              <w:rPr>
+                <w:rFonts w:ascii="Arial" w:hAnsi="Arial" w:eastAsia="Arial" w:cs="Arial"/>
+                <w:i w:val="false"/>
+                <w:b w:val="false"/>
+                <w:u w:val="none"/>
+                <w:sz w:val="20"/>
+                <w:szCs w:val="20"/>
+                <w:color w:val="000000"/>
+              </w:rPr>
+              <w:t xml:space="preserve">Nutrient cycling, filtración y resiliencia</w:t>
+            </w:r>
+          </w:p>
+        </w:tc>
+        <w:tc>
+          <w:tcPr>
+            <w:tcBorders>
+              <w:bottom w:val="single" w:sz="8" w:space="0" w:color="3E3D3D"/>
+              <w:top w:val="single" w:sz="8" w:space="0" w:color="3E3D3D"/>
+              <w:left w:val="none" w:sz="0" w:space="0" w:color="000000"/>
+              <w:right w:val="none" w:sz="0" w:space="0" w:color="000000"/>
+            </w:tcBorders>
+            <w:shd w:val="clear" w:color="auto" w:fill="FFFFFF"/>
+            <w:tcMar>
+              <w:top w:w="0" w:type="dxa"/>
+              <w:bottom w:w="0" w:type="dxa"/>
+              <w:left w:w="0" w:type="dxa"/>
+              <w:right w:w="0" w:type="dxa"/>
+            </w:tcMar>
+            <w:vAlign w:val="center"/>
+          </w:tcPr>
+          <w:p>
+            <w:pPr>
+              <w:pStyle w:val="Normal"/>
+              <w:jc w:val="left"/>
+              <w:pBdr>
+                <w:bottom w:val="none" w:sz="0" w:space="0" w:color="000000"/>
+                <w:top w:val="none" w:sz="0" w:space="0" w:color="000000"/>
+                <w:left w:val="none" w:sz="0" w:space="0" w:color="000000"/>
+                <w:right w:val="none" w:sz="0" w:space="0" w:color="000000"/>
+              </w:pBdr>
+              <w:spacing w:after="100" w:before="100" w:line="312"/>
+              <w:ind w:left="100" w:right="100" w:firstLine="0" w:firstLineChars="0"/>
+            </w:pPr>
+            <w:r xmlns:w="http://schemas.openxmlformats.org/wordprocessingml/2006/main" xmlns:wp="http://schemas.openxmlformats.org/drawingml/2006/wordprocessingDrawing" xmlns:r="http://schemas.openxmlformats.org/officeDocument/2006/relationships" xmlns:w14="http://schemas.microsoft.com/office/word/2010/wordml">
+              <w:rPr>
+                <w:rFonts w:ascii="Arial" w:hAnsi="Arial" w:eastAsia="Arial" w:cs="Arial"/>
+                <w:i w:val="false"/>
+                <w:b w:val="false"/>
+                <w:u w:val="none"/>
+                <w:sz w:val="20"/>
+                <w:szCs w:val="20"/>
+                <w:color w:val="000000"/>
+              </w:rPr>
+              <w:t xml:space="preserve">Rango óptimo</w:t>
             </w:r>
           </w:p>
         </w:tc>
@@ -1455,6 +2223,219 @@
                 <w:szCs w:val="20"/>
                 <w:color w:val="000000"/>
               </w:rPr>
+              <w:t xml:space="preserve">Nitrógeno total</w:t>
+            </w:r>
+          </w:p>
+        </w:tc>
+        <w:tc>
+          <w:tcPr>
+            <w:tcBorders>
+              <w:bottom w:val="single" w:sz="8" w:space="0" w:color="3E3D3D"/>
+              <w:top w:val="single" w:sz="8" w:space="0" w:color="3E3D3D"/>
+              <w:left w:val="none" w:sz="0" w:space="0" w:color="000000"/>
+              <w:right w:val="none" w:sz="0" w:space="0" w:color="000000"/>
+            </w:tcBorders>
+            <w:shd w:val="clear" w:color="auto" w:fill="FFFFFF"/>
+            <w:tcMar>
+              <w:top w:w="0" w:type="dxa"/>
+              <w:bottom w:w="0" w:type="dxa"/>
+              <w:left w:w="0" w:type="dxa"/>
+              <w:right w:w="0" w:type="dxa"/>
+            </w:tcMar>
+            <w:vAlign w:val="center"/>
+          </w:tcPr>
+          <w:p>
+            <w:pPr>
+              <w:pStyle w:val="Normal"/>
+              <w:jc w:val="left"/>
+              <w:pBdr>
+                <w:bottom w:val="none" w:sz="0" w:space="0" w:color="000000"/>
+                <w:top w:val="none" w:sz="0" w:space="0" w:color="000000"/>
+                <w:left w:val="none" w:sz="0" w:space="0" w:color="000000"/>
+                <w:right w:val="none" w:sz="0" w:space="0" w:color="000000"/>
+              </w:pBdr>
+              <w:spacing w:after="100" w:before="100" w:line="312"/>
+              <w:ind w:left="100" w:right="100" w:firstLine="0" w:firstLineChars="0"/>
+            </w:pPr>
+            <w:r xmlns:w="http://schemas.openxmlformats.org/wordprocessingml/2006/main" xmlns:wp="http://schemas.openxmlformats.org/drawingml/2006/wordprocessingDrawing" xmlns:r="http://schemas.openxmlformats.org/officeDocument/2006/relationships" xmlns:w14="http://schemas.microsoft.com/office/word/2010/wordml">
+              <w:rPr>
+                <w:rFonts w:ascii="Arial" w:hAnsi="Arial" w:eastAsia="Arial" w:cs="Arial"/>
+                <w:i w:val="false"/>
+                <w:b w:val="false"/>
+                <w:u w:val="none"/>
+                <w:sz w:val="20"/>
+                <w:szCs w:val="20"/>
+                <w:color w:val="000000"/>
+              </w:rPr>
+              <w:t xml:space="preserve">Ciclo de nutrientes, biodiversidad y hábitat, filtración y resiliencia</w:t>
+            </w:r>
+          </w:p>
+        </w:tc>
+        <w:tc>
+          <w:tcPr>
+            <w:tcBorders>
+              <w:bottom w:val="single" w:sz="8" w:space="0" w:color="3E3D3D"/>
+              <w:top w:val="single" w:sz="8" w:space="0" w:color="3E3D3D"/>
+              <w:left w:val="none" w:sz="0" w:space="0" w:color="000000"/>
+              <w:right w:val="none" w:sz="0" w:space="0" w:color="000000"/>
+            </w:tcBorders>
+            <w:shd w:val="clear" w:color="auto" w:fill="FFFFFF"/>
+            <w:tcMar>
+              <w:top w:w="0" w:type="dxa"/>
+              <w:bottom w:w="0" w:type="dxa"/>
+              <w:left w:w="0" w:type="dxa"/>
+              <w:right w:w="0" w:type="dxa"/>
+            </w:tcMar>
+            <w:vAlign w:val="center"/>
+          </w:tcPr>
+          <w:p>
+            <w:pPr>
+              <w:pStyle w:val="Normal"/>
+              <w:jc w:val="left"/>
+              <w:pBdr>
+                <w:bottom w:val="none" w:sz="0" w:space="0" w:color="000000"/>
+                <w:top w:val="none" w:sz="0" w:space="0" w:color="000000"/>
+                <w:left w:val="none" w:sz="0" w:space="0" w:color="000000"/>
+                <w:right w:val="none" w:sz="0" w:space="0" w:color="000000"/>
+              </w:pBdr>
+              <w:spacing w:after="100" w:before="100" w:line="312"/>
+              <w:ind w:left="100" w:right="100" w:firstLine="0" w:firstLineChars="0"/>
+            </w:pPr>
+            <w:r xmlns:w="http://schemas.openxmlformats.org/wordprocessingml/2006/main" xmlns:wp="http://schemas.openxmlformats.org/drawingml/2006/wordprocessingDrawing" xmlns:r="http://schemas.openxmlformats.org/officeDocument/2006/relationships" xmlns:w14="http://schemas.microsoft.com/office/word/2010/wordml">
+              <w:rPr>
+                <w:rFonts w:ascii="Arial" w:hAnsi="Arial" w:eastAsia="Arial" w:cs="Arial"/>
+                <w:i w:val="false"/>
+                <w:b w:val="false"/>
+                <w:u w:val="none"/>
+                <w:sz w:val="20"/>
+                <w:szCs w:val="20"/>
+                <w:color w:val="000000"/>
+              </w:rPr>
+              <w:t xml:space="preserve">Rango óptimo</w:t>
+            </w:r>
+          </w:p>
+        </w:tc>
+      </w:tr>
+      <w:tr>
+        <w:trPr>
+          <w:trHeight w:val="360" w:hRule="auto"/>
+        </w:trPr>
+        body5
+        <w:tc>
+          <w:tcPr>
+            <w:gridSpan w:val="3"/>
+            <w:tcBorders>
+              <w:bottom w:val="single" w:sz="8" w:space="0" w:color="3E3D3D"/>
+              <w:top w:val="single" w:sz="8" w:space="0" w:color="3E3D3D"/>
+              <w:left w:val="none" w:sz="0" w:space="0" w:color="000000"/>
+              <w:right w:val="none" w:sz="0" w:space="0" w:color="000000"/>
+            </w:tcBorders>
+            <w:shd w:val="clear" w:color="auto" w:fill="F2F0E6"/>
+            <w:tcMar>
+              <w:top w:w="0" w:type="dxa"/>
+              <w:bottom w:w="0" w:type="dxa"/>
+              <w:left w:w="0" w:type="dxa"/>
+              <w:right w:w="0" w:type="dxa"/>
+            </w:tcMar>
+            <w:vAlign w:val="center"/>
+          </w:tcPr>
+          <w:p>
+            <w:pPr>
+              <w:pStyle w:val="Normal"/>
+              <w:jc w:val="left"/>
+              <w:pBdr>
+                <w:bottom w:val="none" w:sz="0" w:space="0" w:color="000000"/>
+                <w:top w:val="none" w:sz="0" w:space="0" w:color="000000"/>
+                <w:left w:val="none" w:sz="0" w:space="0" w:color="000000"/>
+                <w:right w:val="none" w:sz="0" w:space="0" w:color="000000"/>
+              </w:pBdr>
+              <w:spacing w:after="100" w:before="100" w:line="312"/>
+              <w:ind w:left="100" w:right="100" w:firstLine="0" w:firstLineChars="0"/>
+            </w:pPr>
+            <w:r xmlns:w="http://schemas.openxmlformats.org/wordprocessingml/2006/main" xmlns:wp="http://schemas.openxmlformats.org/drawingml/2006/wordprocessingDrawing" xmlns:r="http://schemas.openxmlformats.org/officeDocument/2006/relationships" xmlns:w14="http://schemas.microsoft.com/office/word/2010/wordml">
+              <w:rPr>
+                <w:rFonts w:ascii="Arial" w:hAnsi="Arial" w:eastAsia="Arial" w:cs="Arial"/>
+                <w:i w:val="false"/>
+                <w:b w:val="true"/>
+                <w:u w:val="none"/>
+                <w:sz w:val="20"/>
+                <w:szCs w:val="20"/>
+                <w:color w:val="000000"/>
+              </w:rPr>
+              <w:t xml:space="preserve">Medir cada</w:t>
+            </w:r>
+            <w:r xmlns:w="http://schemas.openxmlformats.org/wordprocessingml/2006/main" xmlns:wp="http://schemas.openxmlformats.org/drawingml/2006/wordprocessingDrawing" xmlns:r="http://schemas.openxmlformats.org/officeDocument/2006/relationships" xmlns:w14="http://schemas.microsoft.com/office/word/2010/wordml">
+              <w:rPr>
+                <w:rFonts w:ascii="Arial" w:hAnsi="Arial" w:eastAsia="Arial" w:cs="Arial"/>
+                <w:i w:val="false"/>
+                <w:b w:val="true"/>
+                <w:u w:val="none"/>
+                <w:sz w:val="20"/>
+                <w:szCs w:val="20"/>
+                <w:color w:val="000000"/>
+              </w:rPr>
+              <w:t xml:space="preserve">: </w:t>
+            </w:r>
+            <w:r xmlns:w="http://schemas.openxmlformats.org/wordprocessingml/2006/main" xmlns:wp="http://schemas.openxmlformats.org/drawingml/2006/wordprocessingDrawing" xmlns:r="http://schemas.openxmlformats.org/officeDocument/2006/relationships" xmlns:w14="http://schemas.microsoft.com/office/word/2010/wordml">
+              <w:rPr>
+                <w:rFonts w:ascii="Arial" w:hAnsi="Arial" w:eastAsia="Arial" w:cs="Arial"/>
+                <w:i w:val="false"/>
+                <w:b w:val="true"/>
+                <w:u w:val="none"/>
+                <w:sz w:val="20"/>
+                <w:szCs w:val="20"/>
+                <w:color w:val="000000"/>
+              </w:rPr>
+              <w:t xml:space="preserve">3-5 años</w:t>
+            </w:r>
+          </w:p>
+        </w:tc>
+      </w:tr>
+      <w:tr>
+        <w:trPr>
+          <w:trHeight w:val="360" w:hRule="auto"/>
+        </w:trPr>
+        body6
+        <w:tc>
+          <w:tcPr>
+            <w:tcBorders>
+              <w:bottom w:val="single" w:sz="8" w:space="0" w:color="3E3D3D"/>
+              <w:top w:val="single" w:sz="8" w:space="0" w:color="3E3D3D"/>
+              <w:left w:val="none" w:sz="0" w:space="0" w:color="000000"/>
+              <w:right w:val="none" w:sz="0" w:space="0" w:color="000000"/>
+            </w:tcBorders>
+            <w:shd w:val="clear" w:color="auto" w:fill="FFFFFF"/>
+            <w:tcMar>
+              <w:top w:w="0" w:type="dxa"/>
+              <w:bottom w:w="0" w:type="dxa"/>
+              <w:left w:w="0" w:type="dxa"/>
+              <w:right w:w="0" w:type="dxa"/>
+            </w:tcMar>
+            <w:vAlign w:val="center"/>
+          </w:tcPr>
+          <w:p>
+            <w:pPr>
+              <w:pStyle w:val="Normal"/>
+              <w:jc w:val="left"/>
+              <w:pBdr>
+                <w:bottom w:val="none" w:sz="0" w:space="0" w:color="000000"/>
+                <w:top w:val="none" w:sz="0" w:space="0" w:color="000000"/>
+                <w:left w:val="none" w:sz="0" w:space="0" w:color="000000"/>
+                <w:right w:val="none" w:sz="0" w:space="0" w:color="000000"/>
+              </w:pBdr>
+              <w:spacing w:after="100" w:before="100" w:line="312"/>
+              <w:ind w:left="100" w:right="100" w:firstLine="0" w:firstLineChars="0"/>
+            </w:pPr>
+            <w:r xmlns:w="http://schemas.openxmlformats.org/wordprocessingml/2006/main" xmlns:wp="http://schemas.openxmlformats.org/drawingml/2006/wordprocessingDrawing" xmlns:r="http://schemas.openxmlformats.org/officeDocument/2006/relationships" xmlns:w14="http://schemas.microsoft.com/office/word/2010/wordml">
+              <w:rPr>
+                <w:rFonts w:ascii="Arial" w:hAnsi="Arial" w:eastAsia="Arial" w:cs="Arial"/>
+                <w:i w:val="false"/>
+                <w:b w:val="true"/>
+                <w:u w:val="none"/>
+                <w:sz w:val="20"/>
+                <w:szCs w:val="20"/>
+                <w:color w:val="000000"/>
+              </w:rPr>
               <w:t xml:space="preserve">Densidad aparente</w:t>
             </w:r>
           </w:p>
@@ -1554,8 +2535,8 @@
         <w:br w:type="page"/>
       </w:r>
     </w:p>
-    <w:bookmarkEnd w:id="36"/>
-    <w:bookmarkStart w:id="40" w:name="su-campos"/>
+    <w:bookmarkEnd w:id="56"/>
+    <w:bookmarkStart w:id="60" w:name="su-campos"/>
     <w:p>
       <w:pPr>
         <w:pStyle w:val="Heading2"/>
@@ -2400,18 +3381,18 @@
           <wp:inline>
             <wp:extent cx="5486400" cy="3200400"/>
             <wp:effectExtent b="0" l="0" r="0" t="0"/>
-            <wp:docPr descr="" title="" id="38" name="Picture"/>
+            <wp:docPr descr="" title="" id="58" name="Picture"/>
             <a:graphic>
               <a:graphicData uri="http://schemas.openxmlformats.org/drawingml/2006/picture">
                 <pic:pic>
                   <pic:nvPicPr>
-                    <pic:cNvPr descr="../figure-output/map.png" id="39" name="Picture"/>
+                    <pic:cNvPr descr="../figure-output/map.png" id="59" name="Picture"/>
                     <pic:cNvPicPr>
                       <a:picLocks noChangeArrowheads="1" noChangeAspect="1"/>
                     </pic:cNvPicPr>
                   </pic:nvPicPr>
                   <pic:blipFill>
-                    <a:blip r:embed="rId37"/>
+                    <a:blip r:embed="rId57"/>
                     <a:stretch>
                       <a:fillRect/>
                     </a:stretch>
@@ -2443,8 +3424,8 @@
         <w:br w:type="page"/>
       </w:r>
     </w:p>
-    <w:bookmarkEnd w:id="40"/>
-    <w:bookmarkStart w:id="64" w:name="resultados-del-proyecto"/>
+    <w:bookmarkEnd w:id="60"/>
+    <w:bookmarkStart w:id="90" w:name="resultados-del-proyecto"/>
     <w:p>
       <w:pPr>
         <w:pStyle w:val="Heading2"/>
@@ -2485,13 +3466,58 @@
         <w:t xml:space="preserve">0-12 inches.</w:t>
       </w:r>
     </w:p>
-    <w:bookmarkStart w:id="47" w:name="mediciones-físicas"/>
+    <w:bookmarkStart w:id="69" w:name="mediciones-físicas"/>
     <w:p>
       <w:pPr>
         <w:pStyle w:val="Heading3"/>
       </w:pPr>
       <w:r>
         <w:t xml:space="preserve">Mediciones físicas</w:t>
+      </w:r>
+      <w:r>
+        <w:t xml:space="preserve"> </w:t>
+      </w:r>
+      <w:r>
+        <w:drawing>
+          <wp:inline>
+            <wp:extent cx="478103" cy="476250"/>
+            <wp:effectExtent b="0" l="0" r="0" t="0"/>
+            <wp:docPr descr="" title="" id="61" name="Picture"/>
+            <a:graphic>
+              <a:graphicData uri="http://schemas.openxmlformats.org/drawingml/2006/picture">
+                <pic:pic>
+                  <pic:nvPicPr>
+                    <pic:cNvPr descr="images/physical.png" id="62" name="Picture"/>
+                    <pic:cNvPicPr>
+                      <a:picLocks noChangeArrowheads="1" noChangeAspect="1"/>
+                    </pic:cNvPicPr>
+                  </pic:nvPicPr>
+                  <pic:blipFill>
+                    <a:blip r:embed="rId36"/>
+                    <a:stretch>
+                      <a:fillRect/>
+                    </a:stretch>
+                  </pic:blipFill>
+                  <pic:spPr bwMode="auto">
+                    <a:xfrm>
+                      <a:off x="0" y="0"/>
+                      <a:ext cx="478103" cy="476250"/>
+                    </a:xfrm>
+                    <a:prstGeom prst="rect">
+                      <a:avLst/>
+                    </a:prstGeom>
+                    <a:noFill/>
+                    <a:ln w="9525">
+                      <a:noFill/>
+                      <a:headEnd/>
+                      <a:tailEnd/>
+                    </a:ln>
+                  </pic:spPr>
+                </pic:pic>
+              </a:graphicData>
+            </a:graphic>
+          </wp:inline>
+        </w:drawing>
       </w:r>
     </w:p>
     <w:p>
@@ -2503,18 +3529,18 @@
           <wp:inline>
             <wp:extent cx="5486400" cy="4212771"/>
             <wp:effectExtent b="0" l="0" r="0" t="0"/>
-            <wp:docPr descr="" title="" id="42" name="Picture"/>
+            <wp:docPr descr="" title="" id="64" name="Picture"/>
             <a:graphic>
               <a:graphicData uri="http://schemas.openxmlformats.org/drawingml/2006/picture">
                 <pic:pic>
                   <pic:nvPicPr>
-                    <pic:cNvPr descr="figure-output/texture-triangle.png" id="43" name="Picture"/>
+                    <pic:cNvPr descr="figure-output/texture-triangle.png" id="65" name="Picture"/>
                     <pic:cNvPicPr>
                       <a:picLocks noChangeArrowheads="1" noChangeAspect="1"/>
                     </pic:cNvPicPr>
                   </pic:nvPicPr>
                   <pic:blipFill>
-                    <a:blip r:embed="rId41"/>
+                    <a:blip r:embed="rId63"/>
                     <a:stretch>
                       <a:fillRect/>
                     </a:stretch>
@@ -5104,18 +6130,18 @@
           <wp:inline>
             <wp:extent cx="5504749" cy="3211103"/>
             <wp:effectExtent b="0" l="0" r="0" t="0"/>
-            <wp:docPr descr="" title="" id="45" name="Picture"/>
+            <wp:docPr descr="" title="" id="67" name="Picture"/>
             <a:graphic>
               <a:graphicData uri="http://schemas.openxmlformats.org/drawingml/2006/picture">
                 <pic:pic>
                   <pic:nvPicPr>
-                    <pic:cNvPr descr="template_files/figure-docx/unnamed-chunk-36-1.png" id="46" name="Picture"/>
+                    <pic:cNvPr descr="template_files/figure-docx/unnamed-chunk-38-1.png" id="68" name="Picture"/>
                     <pic:cNvPicPr>
                       <a:picLocks noChangeArrowheads="1" noChangeAspect="1"/>
                     </pic:cNvPicPr>
                   </pic:nvPicPr>
                   <pic:blipFill>
-                    <a:blip r:embed="rId44"/>
+                    <a:blip r:embed="rId66"/>
                     <a:stretch>
                       <a:fillRect/>
                     </a:stretch>
@@ -5147,14 +6173,59 @@
         <w:br w:type="page"/>
       </w:r>
     </w:p>
-    <w:bookmarkEnd w:id="47"/>
-    <w:bookmarkStart w:id="51" w:name="mediciones-biológicas"/>
+    <w:bookmarkEnd w:id="69"/>
+    <w:bookmarkStart w:id="75" w:name="mediciones-biológicas"/>
     <w:p>
       <w:pPr>
         <w:pStyle w:val="Heading3"/>
       </w:pPr>
       <w:r>
         <w:t xml:space="preserve">Mediciones biológicas</w:t>
+      </w:r>
+      <w:r>
+        <w:t xml:space="preserve"> </w:t>
+      </w:r>
+      <w:r>
+        <w:drawing>
+          <wp:inline>
+            <wp:extent cx="476250" cy="476250"/>
+            <wp:effectExtent b="0" l="0" r="0" t="0"/>
+            <wp:docPr descr="" title="" id="70" name="Picture"/>
+            <a:graphic>
+              <a:graphicData uri="http://schemas.openxmlformats.org/drawingml/2006/picture">
+                <pic:pic>
+                  <pic:nvPicPr>
+                    <pic:cNvPr descr="images/biological.png" id="71" name="Picture"/>
+                    <pic:cNvPicPr>
+                      <a:picLocks noChangeArrowheads="1" noChangeAspect="1"/>
+                    </pic:cNvPicPr>
+                  </pic:nvPicPr>
+                  <pic:blipFill>
+                    <a:blip r:embed="rId25"/>
+                    <a:stretch>
+                      <a:fillRect/>
+                    </a:stretch>
+                  </pic:blipFill>
+                  <pic:spPr bwMode="auto">
+                    <a:xfrm>
+                      <a:off x="0" y="0"/>
+                      <a:ext cx="476250" cy="476250"/>
+                    </a:xfrm>
+                    <a:prstGeom prst="rect">
+                      <a:avLst/>
+                    </a:prstGeom>
+                    <a:noFill/>
+                    <a:ln w="9525">
+                      <a:noFill/>
+                      <a:headEnd/>
+                      <a:tailEnd/>
+                    </a:ln>
+                  </pic:spPr>
+                </pic:pic>
+              </a:graphicData>
+            </a:graphic>
+          </wp:inline>
+        </w:drawing>
       </w:r>
     </w:p>
     <w:tbl xmlns:w="http://schemas.openxmlformats.org/wordprocessingml/2006/main" xmlns:r="http://schemas.openxmlformats.org/officeDocument/2006/relationships" xmlns:w14="http://schemas.microsoft.com/office/word/2010/wordml" xmlns:wp="http://schemas.openxmlformats.org/drawingml/2006/wordprocessingDrawing" xmlns:a="http://schemas.openxmlformats.org/drawingml/2006/main" xmlns:pic="http://schemas.openxmlformats.org/drawingml/2006/picture">
@@ -7534,18 +8605,18 @@
           <wp:inline>
             <wp:extent cx="5504749" cy="3211103"/>
             <wp:effectExtent b="0" l="0" r="0" t="0"/>
-            <wp:docPr descr="" title="" id="49" name="Picture"/>
+            <wp:docPr descr="" title="" id="73" name="Picture"/>
             <a:graphic>
               <a:graphicData uri="http://schemas.openxmlformats.org/drawingml/2006/picture">
                 <pic:pic>
                   <pic:nvPicPr>
-                    <pic:cNvPr descr="template_files/figure-docx/unnamed-chunk-48-1.png" id="50" name="Picture"/>
+                    <pic:cNvPr descr="template_files/figure-docx/unnamed-chunk-50-1.png" id="74" name="Picture"/>
                     <pic:cNvPicPr>
                       <a:picLocks noChangeArrowheads="1" noChangeAspect="1"/>
                     </pic:cNvPicPr>
                   </pic:nvPicPr>
                   <pic:blipFill>
-                    <a:blip r:embed="rId48"/>
+                    <a:blip r:embed="rId72"/>
                     <a:stretch>
                       <a:fillRect/>
                     </a:stretch>
@@ -7577,14 +8648,59 @@
         <w:br w:type="page"/>
       </w:r>
     </w:p>
-    <w:bookmarkEnd w:id="51"/>
-    <w:bookmarkStart w:id="55" w:name="mediciones-químicas"/>
+    <w:bookmarkEnd w:id="75"/>
+    <w:bookmarkStart w:id="81" w:name="mediciones-químicas"/>
     <w:p>
       <w:pPr>
         <w:pStyle w:val="Heading3"/>
       </w:pPr>
       <w:r>
         <w:t xml:space="preserve">Mediciones químicas</w:t>
+      </w:r>
+      <w:r>
+        <w:t xml:space="preserve"> </w:t>
+      </w:r>
+      <w:r>
+        <w:drawing>
+          <wp:inline>
+            <wp:extent cx="478103" cy="476250"/>
+            <wp:effectExtent b="0" l="0" r="0" t="0"/>
+            <wp:docPr descr="" title="" id="76" name="Picture"/>
+            <a:graphic>
+              <a:graphicData uri="http://schemas.openxmlformats.org/drawingml/2006/picture">
+                <pic:pic>
+                  <pic:nvPicPr>
+                    <pic:cNvPr descr="images/chemical.png" id="77" name="Picture"/>
+                    <pic:cNvPicPr>
+                      <a:picLocks noChangeArrowheads="1" noChangeAspect="1"/>
+                    </pic:cNvPicPr>
+                  </pic:nvPicPr>
+                  <pic:blipFill>
+                    <a:blip r:embed="rId29"/>
+                    <a:stretch>
+                      <a:fillRect/>
+                    </a:stretch>
+                  </pic:blipFill>
+                  <pic:spPr bwMode="auto">
+                    <a:xfrm>
+                      <a:off x="0" y="0"/>
+                      <a:ext cx="478103" cy="476250"/>
+                    </a:xfrm>
+                    <a:prstGeom prst="rect">
+                      <a:avLst/>
+                    </a:prstGeom>
+                    <a:noFill/>
+                    <a:ln w="9525">
+                      <a:noFill/>
+                      <a:headEnd/>
+                      <a:tailEnd/>
+                    </a:ln>
+                  </pic:spPr>
+                </pic:pic>
+              </a:graphicData>
+            </a:graphic>
+          </wp:inline>
+        </w:drawing>
       </w:r>
     </w:p>
     <w:tbl xmlns:w="http://schemas.openxmlformats.org/wordprocessingml/2006/main" xmlns:r="http://schemas.openxmlformats.org/officeDocument/2006/relationships" xmlns:w14="http://schemas.microsoft.com/office/word/2010/wordml" xmlns:wp="http://schemas.openxmlformats.org/drawingml/2006/wordprocessingDrawing" xmlns:a="http://schemas.openxmlformats.org/drawingml/2006/main" xmlns:pic="http://schemas.openxmlformats.org/drawingml/2006/picture">
@@ -10186,18 +11302,18 @@
           <wp:inline>
             <wp:extent cx="5504749" cy="3211103"/>
             <wp:effectExtent b="0" l="0" r="0" t="0"/>
-            <wp:docPr descr="" title="" id="53" name="Picture"/>
+            <wp:docPr descr="" title="" id="79" name="Picture"/>
             <a:graphic>
               <a:graphicData uri="http://schemas.openxmlformats.org/drawingml/2006/picture">
                 <pic:pic>
                   <pic:nvPicPr>
-                    <pic:cNvPr descr="template_files/figure-docx/unnamed-chunk-60-1.png" id="54" name="Picture"/>
+                    <pic:cNvPr descr="template_files/figure-docx/unnamed-chunk-62-1.png" id="80" name="Picture"/>
                     <pic:cNvPicPr>
                       <a:picLocks noChangeArrowheads="1" noChangeAspect="1"/>
                     </pic:cNvPicPr>
                   </pic:nvPicPr>
                   <pic:blipFill>
-                    <a:blip r:embed="rId52"/>
+                    <a:blip r:embed="rId78"/>
                     <a:stretch>
                       <a:fillRect/>
                     </a:stretch>
@@ -10229,8 +11345,8 @@
         <w:br w:type="page"/>
       </w:r>
     </w:p>
-    <w:bookmarkEnd w:id="55"/>
-    <w:bookmarkStart w:id="59" w:name="macronutrientes-esenciales-para-plantas"/>
+    <w:bookmarkEnd w:id="81"/>
+    <w:bookmarkStart w:id="85" w:name="macronutrientes-esenciales-para-plantas"/>
     <w:p>
       <w:pPr>
         <w:pStyle w:val="Heading3"/>
@@ -13409,18 +14525,18 @@
           <wp:inline>
             <wp:extent cx="5504749" cy="3211103"/>
             <wp:effectExtent b="0" l="0" r="0" t="0"/>
-            <wp:docPr descr="" title="" id="57" name="Picture"/>
+            <wp:docPr descr="" title="" id="83" name="Picture"/>
             <a:graphic>
               <a:graphicData uri="http://schemas.openxmlformats.org/drawingml/2006/picture">
                 <pic:pic>
                   <pic:nvPicPr>
-                    <pic:cNvPr descr="template_files/figure-docx/unnamed-chunk-72-1.png" id="58" name="Picture"/>
+                    <pic:cNvPr descr="template_files/figure-docx/unnamed-chunk-74-1.png" id="84" name="Picture"/>
                     <pic:cNvPicPr>
                       <a:picLocks noChangeArrowheads="1" noChangeAspect="1"/>
                     </pic:cNvPicPr>
                   </pic:nvPicPr>
                   <pic:blipFill>
-                    <a:blip r:embed="rId56"/>
+                    <a:blip r:embed="rId82"/>
                     <a:stretch>
                       <a:fillRect/>
                     </a:stretch>
@@ -13452,8 +14568,8 @@
         <w:br w:type="page"/>
       </w:r>
     </w:p>
-    <w:bookmarkEnd w:id="59"/>
-    <w:bookmarkStart w:id="63" w:name="Xcc5381b1966cbf186a55c31066feb9ef47b3d00"/>
+    <w:bookmarkEnd w:id="85"/>
+    <w:bookmarkStart w:id="89" w:name="Xcc5381b1966cbf186a55c31066feb9ef47b3d00"/>
     <w:p>
       <w:pPr>
         <w:pStyle w:val="Heading3"/>
@@ -15972,18 +17088,18 @@
           <wp:inline>
             <wp:extent cx="5504749" cy="3211103"/>
             <wp:effectExtent b="0" l="0" r="0" t="0"/>
-            <wp:docPr descr="" title="" id="61" name="Picture"/>
+            <wp:docPr descr="" title="" id="87" name="Picture"/>
             <a:graphic>
               <a:graphicData uri="http://schemas.openxmlformats.org/drawingml/2006/picture">
                 <pic:pic>
                   <pic:nvPicPr>
-                    <pic:cNvPr descr="template_files/figure-docx/unnamed-chunk-84-1.png" id="62" name="Picture"/>
+                    <pic:cNvPr descr="template_files/figure-docx/unnamed-chunk-86-1.png" id="88" name="Picture"/>
                     <pic:cNvPicPr>
                       <a:picLocks noChangeArrowheads="1" noChangeAspect="1"/>
                     </pic:cNvPicPr>
                   </pic:nvPicPr>
                   <pic:blipFill>
-                    <a:blip r:embed="rId60"/>
+                    <a:blip r:embed="rId86"/>
                     <a:stretch>
                       <a:fillRect/>
                     </a:stretch>
@@ -16015,9 +17131,9 @@
         <w:br w:type="page"/>
       </w:r>
     </w:p>
-    <w:bookmarkEnd w:id="63"/>
-    <w:bookmarkEnd w:id="64"/>
-    <w:bookmarkStart w:id="65" w:name="esperando"/>
+    <w:bookmarkEnd w:id="89"/>
+    <w:bookmarkEnd w:id="90"/>
+    <w:bookmarkStart w:id="91" w:name="esperando"/>
     <w:p>
       <w:pPr>
         <w:pStyle w:val="Heading2"/>
@@ -16034,8 +17150,8 @@
         <w:t xml:space="preserve">Next steps include more analysis.</w:t>
       </w:r>
     </w:p>
-    <w:bookmarkEnd w:id="65"/>
-    <w:bookmarkStart w:id="67" w:name="reconocimiento"/>
+    <w:bookmarkEnd w:id="91"/>
+    <w:bookmarkStart w:id="93" w:name="reconocimiento"/>
     <w:p>
       <w:pPr>
         <w:pStyle w:val="Heading2"/>
@@ -16084,7 +17200,7 @@
       <w:r>
         <w:t xml:space="preserve"> </w:t>
       </w:r>
-      <w:hyperlink r:id="rId66">
+      <w:hyperlink r:id="rId92">
         <w:r>
           <w:rPr>
             <w:rStyle w:val="Hyperlink"/>
@@ -16134,7 +17250,7 @@
         <w:t xml:space="preserve">(grant number NR22-13G004).</w:t>
       </w:r>
     </w:p>
-    <w:bookmarkEnd w:id="67"/>
+    <w:bookmarkEnd w:id="93"/>
     <w:sectPr>
       <w:footerReference r:id="rId9" w:type="even"/>
       <w:footerReference r:id="rId10" w:type="default"/>

</xml_diff>

<commit_message>
Add soil testing sections to template
</commit_message>
<xml_diff>
--- a/quarto/template.docx
+++ b/quarto/template.docx
@@ -2536,7 +2536,114 @@
       </w:r>
     </w:p>
     <w:bookmarkEnd w:id="56"/>
-    <w:bookmarkStart w:id="60" w:name="su-campos"/>
+    <w:bookmarkStart w:id="60" w:name="pruebas-de-salud-del-suelo"/>
+    <w:p>
+      <w:pPr>
+        <w:pStyle w:val="Heading2"/>
+      </w:pPr>
+      <w:r>
+        <w:t xml:space="preserve">Pruebas de salud del suelo</w:t>
+      </w:r>
+    </w:p>
+    <w:p>
+      <w:pPr>
+        <w:pStyle w:val="FirstParagraph"/>
+      </w:pPr>
+      <w:r>
+        <w:drawing>
+          <wp:inline>
+            <wp:extent cx="5943600" cy="5866837"/>
+            <wp:effectExtent b="0" l="0" r="0" t="0"/>
+            <wp:docPr descr="" title="" id="58" name="Picture"/>
+            <a:graphic>
+              <a:graphicData uri="http://schemas.openxmlformats.org/drawingml/2006/picture">
+                <pic:pic>
+                  <pic:nvPicPr>
+                    <pic:cNvPr descr="https://raw.githack.com/WA-Department-of-Agriculture/soils/main/figures/quality-results-spanish.png" id="59" name="Picture"/>
+                    <pic:cNvPicPr>
+                      <a:picLocks noChangeArrowheads="1" noChangeAspect="1"/>
+                    </pic:cNvPicPr>
+                  </pic:nvPicPr>
+                  <pic:blipFill>
+                    <a:blip r:embed="rId57"/>
+                    <a:stretch>
+                      <a:fillRect/>
+                    </a:stretch>
+                  </pic:blipFill>
+                  <pic:spPr bwMode="auto">
+                    <a:xfrm>
+                      <a:off x="0" y="0"/>
+                      <a:ext cx="5943600" cy="5866837"/>
+                    </a:xfrm>
+                    <a:prstGeom prst="rect">
+                      <a:avLst/>
+                    </a:prstGeom>
+                    <a:noFill/>
+                    <a:ln w="9525">
+                      <a:noFill/>
+                      <a:headEnd/>
+                      <a:tailEnd/>
+                    </a:ln>
+                  </pic:spPr>
+                </pic:pic>
+              </a:graphicData>
+            </a:graphic>
+          </wp:inline>
+        </w:drawing>
+      </w:r>
+    </w:p>
+    <w:bookmarkEnd w:id="60"/>
+    <w:bookmarkStart w:id="62" w:name="X8c100bf65b8f6a56197d9452f647c5b10d22570"/>
+    <w:p>
+      <w:pPr>
+        <w:pStyle w:val="Heading2"/>
+      </w:pPr>
+      <w:r>
+        <w:t xml:space="preserve">Comprender los resultados de la salud del suelo</w:t>
+      </w:r>
+    </w:p>
+    <w:p>
+      <w:pPr>
+        <w:pStyle w:val="FirstParagraph"/>
+      </w:pPr>
+      <w:r>
+        <w:t xml:space="preserve">Para obtener más información sobre cómo interpretar los resultados de la salud</w:t>
+      </w:r>
+      <w:r>
+        <w:t xml:space="preserve"> </w:t>
+      </w:r>
+      <w:r>
+        <w:t xml:space="preserve">del suelo, vea el seminario web de Dani Gelardi</w:t>
+      </w:r>
+      <w:r>
+        <w:t xml:space="preserve"> </w:t>
+      </w:r>
+      <w:hyperlink r:id="rId61">
+        <w:r>
+          <w:rPr>
+            <w:rStyle w:val="Hyperlink"/>
+          </w:rPr>
+          <w:t xml:space="preserve">“Comprender las pruebas de</w:t>
+        </w:r>
+        <w:r>
+          <w:rPr>
+            <w:rStyle w:val="Hyperlink"/>
+          </w:rPr>
+          <w:t xml:space="preserve"> </w:t>
+        </w:r>
+        <w:r>
+          <w:rPr>
+            <w:rStyle w:val="Hyperlink"/>
+          </w:rPr>
+          <w:t xml:space="preserve">suelo”</w:t>
+        </w:r>
+      </w:hyperlink>
+      <w:r>
+        <w:t xml:space="preserve">.</w:t>
+      </w:r>
+    </w:p>
+    <w:bookmarkEnd w:id="62"/>
+    <w:bookmarkStart w:id="66" w:name="su-campos"/>
     <w:p>
       <w:pPr>
         <w:pStyle w:val="Heading2"/>
@@ -2642,51 +2749,7 @@
                 <w:szCs w:val="22"/>
                 <w:color w:val="FFFFFF"/>
               </w:rPr>
-              <w:t xml:space="preserve">ID de campo</w:t>
-            </w:r>
-          </w:p>
-        </w:tc>
-        <w:tc>
-          <w:tcPr>
-            <w:tcBorders>
-              <w:bottom w:val="none" w:sz="0" w:space="0" w:color="000000"/>
-              <w:top w:val="none" w:sz="0" w:space="0" w:color="000000"/>
-              <w:left w:val="none" w:sz="0" w:space="0" w:color="000000"/>
-              <w:right w:val="none" w:sz="0" w:space="0" w:color="000000"/>
-            </w:tcBorders>
-            <w:shd w:val="clear" w:color="auto" w:fill="023B2C"/>
-            <w:tcMar>
-              <w:top w:w="0" w:type="dxa"/>
-              <w:bottom w:w="0" w:type="dxa"/>
-              <w:left w:w="0" w:type="dxa"/>
-              <w:right w:w="0" w:type="dxa"/>
-            </w:tcMar>
-            <w:vAlign w:val="center"/>
-          </w:tcPr>
-          <w:p>
-            <w:pPr>
-              <w:pStyle w:val="Normal"/>
-              <w:jc w:val="center"/>
-              <w:pBdr>
-                <w:bottom w:val="none" w:sz="0" w:space="0" w:color="000000"/>
-                <w:top w:val="none" w:sz="0" w:space="0" w:color="000000"/>
-                <w:left w:val="none" w:sz="0" w:space="0" w:color="000000"/>
-                <w:right w:val="none" w:sz="0" w:space="0" w:color="000000"/>
-              </w:pBdr>
-              <w:spacing w:after="100" w:before="100" w:line="312"/>
-              <w:ind w:left="100" w:right="100" w:firstLine="0" w:firstLineChars="0"/>
-            </w:pPr>
-            <w:r xmlns:w="http://schemas.openxmlformats.org/wordprocessingml/2006/main" xmlns:wp="http://schemas.openxmlformats.org/drawingml/2006/wordprocessingDrawing" xmlns:r="http://schemas.openxmlformats.org/officeDocument/2006/relationships" xmlns:w14="http://schemas.microsoft.com/office/word/2010/wordml">
-              <w:rPr>
-                <w:rFonts w:ascii="Georgia" w:hAnsi="Georgia" w:eastAsia="Georgia" w:cs="Georgia"/>
-                <w:i w:val="false"/>
-                <w:b w:val="true"/>
-                <w:u w:val="none"/>
-                <w:sz w:val="22"/>
-                <w:szCs w:val="22"/>
-                <w:color w:val="FFFFFF"/>
-              </w:rPr>
-              <w:t xml:space="preserve">Nombre de campo</w:t>
+              <w:t xml:space="preserve">Campo</w:t>
             </w:r>
           </w:p>
         </w:tc>
@@ -2956,50 +3019,6 @@
                 <w:szCs w:val="20"/>
                 <w:color w:val="000000"/>
               </w:rPr>
-              <w:t xml:space="preserve">Field Campo 01</w:t>
-            </w:r>
-          </w:p>
-        </w:tc>
-        <w:tc>
-          <w:tcPr>
-            <w:tcBorders>
-              <w:bottom w:val="single" w:sz="8" w:space="0" w:color="3E3D3D"/>
-              <w:top w:val="none" w:sz="0" w:space="0" w:color="000000"/>
-              <w:left w:val="none" w:sz="0" w:space="0" w:color="000000"/>
-              <w:right w:val="none" w:sz="0" w:space="0" w:color="000000"/>
-            </w:tcBorders>
-            <w:shd w:val="clear" w:color="auto" w:fill="FFFFFF"/>
-            <w:tcMar>
-              <w:top w:w="0" w:type="dxa"/>
-              <w:bottom w:w="0" w:type="dxa"/>
-              <w:left w:w="0" w:type="dxa"/>
-              <w:right w:w="0" w:type="dxa"/>
-            </w:tcMar>
-            <w:vAlign w:val="center"/>
-          </w:tcPr>
-          <w:p>
-            <w:pPr>
-              <w:pStyle w:val="Normal"/>
-              <w:jc w:val="left"/>
-              <w:pBdr>
-                <w:bottom w:val="none" w:sz="0" w:space="0" w:color="000000"/>
-                <w:top w:val="none" w:sz="0" w:space="0" w:color="000000"/>
-                <w:left w:val="none" w:sz="0" w:space="0" w:color="000000"/>
-                <w:right w:val="none" w:sz="0" w:space="0" w:color="000000"/>
-              </w:pBdr>
-              <w:spacing w:after="100" w:before="100" w:line="312"/>
-              <w:ind w:left="100" w:right="100" w:firstLine="0" w:firstLineChars="0"/>
-            </w:pPr>
-            <w:r xmlns:w="http://schemas.openxmlformats.org/wordprocessingml/2006/main" xmlns:wp="http://schemas.openxmlformats.org/drawingml/2006/wordprocessingDrawing" xmlns:r="http://schemas.openxmlformats.org/officeDocument/2006/relationships" xmlns:w14="http://schemas.microsoft.com/office/word/2010/wordml">
-              <w:rPr>
-                <w:rFonts w:ascii="Arial" w:hAnsi="Arial" w:eastAsia="Arial" w:cs="Arial"/>
-                <w:i w:val="false"/>
-                <w:b w:val="false"/>
-                <w:u w:val="none"/>
-                <w:sz w:val="20"/>
-                <w:szCs w:val="20"/>
-                <w:color w:val="000000"/>
-              </w:rPr>
               <w:t xml:space="preserve">Hay/Silage</w:t>
             </w:r>
           </w:p>
@@ -3226,50 +3245,6 @@
                 <w:szCs w:val="20"/>
                 <w:color w:val="000000"/>
               </w:rPr>
-              <w:t xml:space="preserve">Field Campo 03</w:t>
-            </w:r>
-          </w:p>
-        </w:tc>
-        <w:tc>
-          <w:tcPr>
-            <w:tcBorders>
-              <w:bottom w:val="single" w:sz="8" w:space="0" w:color="3E3D3D"/>
-              <w:top w:val="single" w:sz="8" w:space="0" w:color="3E3D3D"/>
-              <w:left w:val="none" w:sz="0" w:space="0" w:color="000000"/>
-              <w:right w:val="none" w:sz="0" w:space="0" w:color="000000"/>
-            </w:tcBorders>
-            <w:shd w:val="clear" w:color="auto" w:fill="FFFFFF"/>
-            <w:tcMar>
-              <w:top w:w="0" w:type="dxa"/>
-              <w:bottom w:w="0" w:type="dxa"/>
-              <w:left w:w="0" w:type="dxa"/>
-              <w:right w:w="0" w:type="dxa"/>
-            </w:tcMar>
-            <w:vAlign w:val="center"/>
-          </w:tcPr>
-          <w:p>
-            <w:pPr>
-              <w:pStyle w:val="Normal"/>
-              <w:jc w:val="left"/>
-              <w:pBdr>
-                <w:bottom w:val="none" w:sz="0" w:space="0" w:color="000000"/>
-                <w:top w:val="none" w:sz="0" w:space="0" w:color="000000"/>
-                <w:left w:val="none" w:sz="0" w:space="0" w:color="000000"/>
-                <w:right w:val="none" w:sz="0" w:space="0" w:color="000000"/>
-              </w:pBdr>
-              <w:spacing w:after="100" w:before="100" w:line="312"/>
-              <w:ind w:left="100" w:right="100" w:firstLine="0" w:firstLineChars="0"/>
-            </w:pPr>
-            <w:r xmlns:w="http://schemas.openxmlformats.org/wordprocessingml/2006/main" xmlns:wp="http://schemas.openxmlformats.org/drawingml/2006/wordprocessingDrawing" xmlns:r="http://schemas.openxmlformats.org/officeDocument/2006/relationships" xmlns:w14="http://schemas.microsoft.com/office/word/2010/wordml">
-              <w:rPr>
-                <w:rFonts w:ascii="Arial" w:hAnsi="Arial" w:eastAsia="Arial" w:cs="Arial"/>
-                <w:i w:val="false"/>
-                <w:b w:val="false"/>
-                <w:u w:val="none"/>
-                <w:sz w:val="20"/>
-                <w:szCs w:val="20"/>
-                <w:color w:val="000000"/>
-              </w:rPr>
               <w:t xml:space="preserve">Pasture, Seeded</w:t>
             </w:r>
           </w:p>
@@ -3381,18 +3356,18 @@
           <wp:inline>
             <wp:extent cx="5486400" cy="3200400"/>
             <wp:effectExtent b="0" l="0" r="0" t="0"/>
-            <wp:docPr descr="" title="" id="58" name="Picture"/>
+            <wp:docPr descr="" title="" id="64" name="Picture"/>
             <a:graphic>
               <a:graphicData uri="http://schemas.openxmlformats.org/drawingml/2006/picture">
                 <pic:pic>
                   <pic:nvPicPr>
-                    <pic:cNvPr descr="../figure-output/map.png" id="59" name="Picture"/>
+                    <pic:cNvPr descr="../figure-output/map.png" id="65" name="Picture"/>
                     <pic:cNvPicPr>
                       <a:picLocks noChangeArrowheads="1" noChangeAspect="1"/>
                     </pic:cNvPicPr>
                   </pic:nvPicPr>
                   <pic:blipFill>
-                    <a:blip r:embed="rId57"/>
+                    <a:blip r:embed="rId63"/>
                     <a:stretch>
                       <a:fillRect/>
                     </a:stretch>
@@ -3424,8 +3399,8 @@
         <w:br w:type="page"/>
       </w:r>
     </w:p>
-    <w:bookmarkEnd w:id="60"/>
-    <w:bookmarkStart w:id="90" w:name="resultados-del-proyecto"/>
+    <w:bookmarkEnd w:id="66"/>
+    <w:bookmarkStart w:id="96" w:name="resultados-del-proyecto"/>
     <w:p>
       <w:pPr>
         <w:pStyle w:val="Heading2"/>
@@ -3466,7 +3441,7 @@
         <w:t xml:space="preserve">0-12 inches.</w:t>
       </w:r>
     </w:p>
-    <w:bookmarkStart w:id="69" w:name="mediciones-físicas"/>
+    <w:bookmarkStart w:id="75" w:name="mediciones-físicas"/>
     <w:p>
       <w:pPr>
         <w:pStyle w:val="Heading3"/>
@@ -3482,12 +3457,12 @@
           <wp:inline>
             <wp:extent cx="478103" cy="476250"/>
             <wp:effectExtent b="0" l="0" r="0" t="0"/>
-            <wp:docPr descr="" title="" id="61" name="Picture"/>
+            <wp:docPr descr="" title="" id="67" name="Picture"/>
             <a:graphic>
               <a:graphicData uri="http://schemas.openxmlformats.org/drawingml/2006/picture">
                 <pic:pic>
                   <pic:nvPicPr>
-                    <pic:cNvPr descr="images/physical.png" id="62" name="Picture"/>
+                    <pic:cNvPr descr="images/physical.png" id="68" name="Picture"/>
                     <pic:cNvPicPr>
                       <a:picLocks noChangeArrowheads="1" noChangeAspect="1"/>
                     </pic:cNvPicPr>
@@ -3529,18 +3504,18 @@
           <wp:inline>
             <wp:extent cx="5486400" cy="4212771"/>
             <wp:effectExtent b="0" l="0" r="0" t="0"/>
-            <wp:docPr descr="" title="" id="64" name="Picture"/>
+            <wp:docPr descr="" title="" id="70" name="Picture"/>
             <a:graphic>
               <a:graphicData uri="http://schemas.openxmlformats.org/drawingml/2006/picture">
                 <pic:pic>
                   <pic:nvPicPr>
-                    <pic:cNvPr descr="figure-output/texture-triangle.png" id="65" name="Picture"/>
+                    <pic:cNvPr descr="figure-output/texture-triangle.png" id="71" name="Picture"/>
                     <pic:cNvPicPr>
                       <a:picLocks noChangeArrowheads="1" noChangeAspect="1"/>
                     </pic:cNvPicPr>
                   </pic:nvPicPr>
                   <pic:blipFill>
-                    <a:blip r:embed="rId63"/>
+                    <a:blip r:embed="rId69"/>
                     <a:stretch>
                       <a:fillRect/>
                     </a:stretch>
@@ -4083,7 +4058,7 @@
                 <w:szCs w:val="20"/>
                 <w:color w:val="000000"/>
               </w:rPr>
-              <w:t xml:space="preserve">Field Campo 01</w:t>
+              <w:t xml:space="preserve">Campo 01</w:t>
             </w:r>
           </w:p>
         </w:tc>
@@ -4397,7 +4372,7 @@
                 <w:szCs w:val="20"/>
                 <w:color w:val="000000"/>
               </w:rPr>
-              <w:t xml:space="preserve">Field Campo 03</w:t>
+              <w:t xml:space="preserve">Campo 03</w:t>
             </w:r>
           </w:p>
         </w:tc>
@@ -6130,18 +6105,18 @@
           <wp:inline>
             <wp:extent cx="5504749" cy="3211103"/>
             <wp:effectExtent b="0" l="0" r="0" t="0"/>
-            <wp:docPr descr="" title="" id="67" name="Picture"/>
+            <wp:docPr descr="" title="" id="73" name="Picture"/>
             <a:graphic>
               <a:graphicData uri="http://schemas.openxmlformats.org/drawingml/2006/picture">
                 <pic:pic>
                   <pic:nvPicPr>
-                    <pic:cNvPr descr="template_files/figure-docx/unnamed-chunk-38-1.png" id="68" name="Picture"/>
+                    <pic:cNvPr descr="template_files/figure-docx/unnamed-chunk-36-1.png" id="74" name="Picture"/>
                     <pic:cNvPicPr>
                       <a:picLocks noChangeArrowheads="1" noChangeAspect="1"/>
                     </pic:cNvPicPr>
                   </pic:nvPicPr>
                   <pic:blipFill>
-                    <a:blip r:embed="rId66"/>
+                    <a:blip r:embed="rId72"/>
                     <a:stretch>
                       <a:fillRect/>
                     </a:stretch>
@@ -6173,8 +6148,8 @@
         <w:br w:type="page"/>
       </w:r>
     </w:p>
-    <w:bookmarkEnd w:id="69"/>
-    <w:bookmarkStart w:id="75" w:name="mediciones-biológicas"/>
+    <w:bookmarkEnd w:id="75"/>
+    <w:bookmarkStart w:id="81" w:name="mediciones-biológicas"/>
     <w:p>
       <w:pPr>
         <w:pStyle w:val="Heading3"/>
@@ -6190,12 +6165,12 @@
           <wp:inline>
             <wp:extent cx="476250" cy="476250"/>
             <wp:effectExtent b="0" l="0" r="0" t="0"/>
-            <wp:docPr descr="" title="" id="70" name="Picture"/>
+            <wp:docPr descr="" title="" id="76" name="Picture"/>
             <a:graphic>
               <a:graphicData uri="http://schemas.openxmlformats.org/drawingml/2006/picture">
                 <pic:pic>
                   <pic:nvPicPr>
-                    <pic:cNvPr descr="images/biological.png" id="71" name="Picture"/>
+                    <pic:cNvPr descr="images/biological.png" id="77" name="Picture"/>
                     <pic:cNvPicPr>
                       <a:picLocks noChangeArrowheads="1" noChangeAspect="1"/>
                     </pic:cNvPicPr>
@@ -6822,7 +6797,7 @@
                 <w:szCs w:val="20"/>
                 <w:color w:val="000000"/>
               </w:rPr>
-              <w:t xml:space="preserve">Field Campo 01</w:t>
+              <w:t xml:space="preserve">Campo 01</w:t>
             </w:r>
           </w:p>
         </w:tc>
@@ -7092,7 +7067,7 @@
                 <w:szCs w:val="20"/>
                 <w:color w:val="000000"/>
               </w:rPr>
-              <w:t xml:space="preserve">Field Campo 03</w:t>
+              <w:t xml:space="preserve">Campo 03</w:t>
             </w:r>
           </w:p>
         </w:tc>
@@ -8605,18 +8580,18 @@
           <wp:inline>
             <wp:extent cx="5504749" cy="3211103"/>
             <wp:effectExtent b="0" l="0" r="0" t="0"/>
-            <wp:docPr descr="" title="" id="73" name="Picture"/>
+            <wp:docPr descr="" title="" id="79" name="Picture"/>
             <a:graphic>
               <a:graphicData uri="http://schemas.openxmlformats.org/drawingml/2006/picture">
                 <pic:pic>
                   <pic:nvPicPr>
-                    <pic:cNvPr descr="template_files/figure-docx/unnamed-chunk-50-1.png" id="74" name="Picture"/>
+                    <pic:cNvPr descr="template_files/figure-docx/unnamed-chunk-48-1.png" id="80" name="Picture"/>
                     <pic:cNvPicPr>
                       <a:picLocks noChangeArrowheads="1" noChangeAspect="1"/>
                     </pic:cNvPicPr>
                   </pic:nvPicPr>
                   <pic:blipFill>
-                    <a:blip r:embed="rId72"/>
+                    <a:blip r:embed="rId78"/>
                     <a:stretch>
                       <a:fillRect/>
                     </a:stretch>
@@ -8648,8 +8623,8 @@
         <w:br w:type="page"/>
       </w:r>
     </w:p>
-    <w:bookmarkEnd w:id="75"/>
-    <w:bookmarkStart w:id="81" w:name="mediciones-químicas"/>
+    <w:bookmarkEnd w:id="81"/>
+    <w:bookmarkStart w:id="87" w:name="mediciones-químicas"/>
     <w:p>
       <w:pPr>
         <w:pStyle w:val="Heading3"/>
@@ -8665,12 +8640,12 @@
           <wp:inline>
             <wp:extent cx="478103" cy="476250"/>
             <wp:effectExtent b="0" l="0" r="0" t="0"/>
-            <wp:docPr descr="" title="" id="76" name="Picture"/>
+            <wp:docPr descr="" title="" id="82" name="Picture"/>
             <a:graphic>
               <a:graphicData uri="http://schemas.openxmlformats.org/drawingml/2006/picture">
                 <pic:pic>
                   <pic:nvPicPr>
-                    <pic:cNvPr descr="images/chemical.png" id="77" name="Picture"/>
+                    <pic:cNvPr descr="images/chemical.png" id="83" name="Picture"/>
                     <pic:cNvPicPr>
                       <a:picLocks noChangeArrowheads="1" noChangeAspect="1"/>
                     </pic:cNvPicPr>
@@ -9255,7 +9230,7 @@
                 <w:szCs w:val="20"/>
                 <w:color w:val="000000"/>
               </w:rPr>
-              <w:t xml:space="preserve">Field Campo 01</w:t>
+              <w:t xml:space="preserve">Campo 01</w:t>
             </w:r>
           </w:p>
         </w:tc>
@@ -9569,7 +9544,7 @@
                 <w:szCs w:val="20"/>
                 <w:color w:val="000000"/>
               </w:rPr>
-              <w:t xml:space="preserve">Field Campo 03</w:t>
+              <w:t xml:space="preserve">Campo 03</w:t>
             </w:r>
           </w:p>
         </w:tc>
@@ -11302,18 +11277,18 @@
           <wp:inline>
             <wp:extent cx="5504749" cy="3211103"/>
             <wp:effectExtent b="0" l="0" r="0" t="0"/>
-            <wp:docPr descr="" title="" id="79" name="Picture"/>
+            <wp:docPr descr="" title="" id="85" name="Picture"/>
             <a:graphic>
               <a:graphicData uri="http://schemas.openxmlformats.org/drawingml/2006/picture">
                 <pic:pic>
                   <pic:nvPicPr>
-                    <pic:cNvPr descr="template_files/figure-docx/unnamed-chunk-62-1.png" id="80" name="Picture"/>
+                    <pic:cNvPr descr="template_files/figure-docx/unnamed-chunk-60-1.png" id="86" name="Picture"/>
                     <pic:cNvPicPr>
                       <a:picLocks noChangeArrowheads="1" noChangeAspect="1"/>
                     </pic:cNvPicPr>
                   </pic:nvPicPr>
                   <pic:blipFill>
-                    <a:blip r:embed="rId78"/>
+                    <a:blip r:embed="rId84"/>
                     <a:stretch>
                       <a:fillRect/>
                     </a:stretch>
@@ -11345,8 +11320,8 @@
         <w:br w:type="page"/>
       </w:r>
     </w:p>
-    <w:bookmarkEnd w:id="81"/>
-    <w:bookmarkStart w:id="85" w:name="macronutrientes-esenciales-para-plantas"/>
+    <w:bookmarkEnd w:id="87"/>
+    <w:bookmarkStart w:id="91" w:name="macronutrientes-esenciales-para-plantas"/>
     <w:p>
       <w:pPr>
         <w:pStyle w:val="Heading3"/>
@@ -11950,7 +11925,7 @@
                 <w:szCs w:val="20"/>
                 <w:color w:val="000000"/>
               </w:rPr>
-              <w:t xml:space="preserve">Field Campo 01</w:t>
+              <w:t xml:space="preserve">Campo 01</w:t>
             </w:r>
           </w:p>
         </w:tc>
@@ -12352,7 +12327,7 @@
                 <w:szCs w:val="20"/>
                 <w:color w:val="000000"/>
               </w:rPr>
-              <w:t xml:space="preserve">Field Campo 03</w:t>
+              <w:t xml:space="preserve">Campo 03</w:t>
             </w:r>
           </w:p>
         </w:tc>
@@ -14525,18 +14500,18 @@
           <wp:inline>
             <wp:extent cx="5504749" cy="3211103"/>
             <wp:effectExtent b="0" l="0" r="0" t="0"/>
-            <wp:docPr descr="" title="" id="83" name="Picture"/>
+            <wp:docPr descr="" title="" id="89" name="Picture"/>
             <a:graphic>
               <a:graphicData uri="http://schemas.openxmlformats.org/drawingml/2006/picture">
                 <pic:pic>
                   <pic:nvPicPr>
-                    <pic:cNvPr descr="template_files/figure-docx/unnamed-chunk-74-1.png" id="84" name="Picture"/>
+                    <pic:cNvPr descr="template_files/figure-docx/unnamed-chunk-72-1.png" id="90" name="Picture"/>
                     <pic:cNvPicPr>
                       <a:picLocks noChangeArrowheads="1" noChangeAspect="1"/>
                     </pic:cNvPicPr>
                   </pic:nvPicPr>
                   <pic:blipFill>
-                    <a:blip r:embed="rId82"/>
+                    <a:blip r:embed="rId88"/>
                     <a:stretch>
                       <a:fillRect/>
                     </a:stretch>
@@ -14568,8 +14543,8 @@
         <w:br w:type="page"/>
       </w:r>
     </w:p>
-    <w:bookmarkEnd w:id="85"/>
-    <w:bookmarkStart w:id="89" w:name="Xcc5381b1966cbf186a55c31066feb9ef47b3d00"/>
+    <w:bookmarkEnd w:id="91"/>
+    <w:bookmarkStart w:id="95" w:name="Xcc5381b1966cbf186a55c31066feb9ef47b3d00"/>
     <w:p>
       <w:pPr>
         <w:pStyle w:val="Heading3"/>
@@ -15041,7 +15016,7 @@
                 <w:szCs w:val="20"/>
                 <w:color w:val="000000"/>
               </w:rPr>
-              <w:t xml:space="preserve">Field Campo 01</w:t>
+              <w:t xml:space="preserve">Campo 01</w:t>
             </w:r>
           </w:p>
         </w:tc>
@@ -15355,7 +15330,7 @@
                 <w:szCs w:val="20"/>
                 <w:color w:val="000000"/>
               </w:rPr>
-              <w:t xml:space="preserve">Field Campo 03</w:t>
+              <w:t xml:space="preserve">Campo 03</w:t>
             </w:r>
           </w:p>
         </w:tc>
@@ -17088,18 +17063,18 @@
           <wp:inline>
             <wp:extent cx="5504749" cy="3211103"/>
             <wp:effectExtent b="0" l="0" r="0" t="0"/>
-            <wp:docPr descr="" title="" id="87" name="Picture"/>
+            <wp:docPr descr="" title="" id="93" name="Picture"/>
             <a:graphic>
               <a:graphicData uri="http://schemas.openxmlformats.org/drawingml/2006/picture">
                 <pic:pic>
                   <pic:nvPicPr>
-                    <pic:cNvPr descr="template_files/figure-docx/unnamed-chunk-86-1.png" id="88" name="Picture"/>
+                    <pic:cNvPr descr="template_files/figure-docx/unnamed-chunk-84-1.png" id="94" name="Picture"/>
                     <pic:cNvPicPr>
                       <a:picLocks noChangeArrowheads="1" noChangeAspect="1"/>
                     </pic:cNvPicPr>
                   </pic:nvPicPr>
                   <pic:blipFill>
-                    <a:blip r:embed="rId86"/>
+                    <a:blip r:embed="rId92"/>
                     <a:stretch>
                       <a:fillRect/>
                     </a:stretch>
@@ -17131,9 +17106,9 @@
         <w:br w:type="page"/>
       </w:r>
     </w:p>
-    <w:bookmarkEnd w:id="89"/>
-    <w:bookmarkEnd w:id="90"/>
-    <w:bookmarkStart w:id="91" w:name="esperando"/>
+    <w:bookmarkEnd w:id="95"/>
+    <w:bookmarkEnd w:id="96"/>
+    <w:bookmarkStart w:id="97" w:name="esperando"/>
     <w:p>
       <w:pPr>
         <w:pStyle w:val="Heading2"/>
@@ -17150,8 +17125,8 @@
         <w:t xml:space="preserve">Next steps include more analysis.</w:t>
       </w:r>
     </w:p>
-    <w:bookmarkEnd w:id="91"/>
-    <w:bookmarkStart w:id="93" w:name="reconocimiento"/>
+    <w:bookmarkEnd w:id="97"/>
+    <w:bookmarkStart w:id="99" w:name="reconocimiento"/>
     <w:p>
       <w:pPr>
         <w:pStyle w:val="Heading2"/>
@@ -17200,7 +17175,7 @@
       <w:r>
         <w:t xml:space="preserve"> </w:t>
       </w:r>
-      <w:hyperlink r:id="rId92">
+      <w:hyperlink r:id="rId98">
         <w:r>
           <w:rPr>
             <w:rStyle w:val="Hyperlink"/>
@@ -17250,7 +17225,15 @@
         <w:t xml:space="preserve">(grant number NR22-13G004).</w:t>
       </w:r>
     </w:p>
-    <w:bookmarkEnd w:id="93"/>
+    <w:p>
+      <w:pPr>
+        <w:pStyle w:val="BodyText"/>
+      </w:pPr>
+      <w:r>
+        <w:br/>
+      </w:r>
+    </w:p>
+    <w:bookmarkEnd w:id="99"/>
     <w:sectPr>
       <w:footerReference r:id="rId9" w:type="even"/>
       <w:footerReference r:id="rId10" w:type="default"/>

</xml_diff>